<commit_message>
Added Scout NEO database search
</commit_message>
<xml_diff>
--- a/Transient Server Description.docx
+++ b/Transient Server Description.docx
@@ -541,177 +541,24 @@
       <w:r>
         <w:rPr>
           <w:rFonts w:ascii="Arial" w:hAnsi="Arial" w:cs="Arial"/>
-          <w:bCs/>
-          <w:sz w:val="20"/>
-          <w:szCs w:val="20"/>
-        </w:rPr>
-        <w:t>Transient Search</w:t>
-      </w:r>
-      <w:r>
-        <w:rPr>
-          <w:rFonts w:ascii="Arial" w:hAnsi="Arial" w:cs="Arial"/>
-          <w:bCs/>
-          <w:sz w:val="20"/>
-          <w:szCs w:val="20"/>
-        </w:rPr>
-        <w:t xml:space="preserve"> can perform queries of each of these servers then compile the results in a form the </w:t>
-      </w:r>
-      <w:proofErr w:type="spellStart"/>
-      <w:r>
-        <w:rPr>
-          <w:rFonts w:ascii="Arial" w:hAnsi="Arial" w:cs="Arial"/>
-          <w:bCs/>
-          <w:sz w:val="20"/>
-          <w:szCs w:val="20"/>
-        </w:rPr>
-        <w:t>TheSkyX</w:t>
-      </w:r>
-      <w:proofErr w:type="spellEnd"/>
-      <w:r>
-        <w:rPr>
-          <w:rFonts w:ascii="Arial" w:hAnsi="Arial" w:cs="Arial"/>
-          <w:bCs/>
-          <w:sz w:val="20"/>
-          <w:szCs w:val="20"/>
-        </w:rPr>
-        <w:t xml:space="preserve"> can import as either in the clipboard or text file to </w:t>
-      </w:r>
-      <w:r>
-        <w:rPr>
-          <w:rFonts w:ascii="Arial" w:hAnsi="Arial" w:cs="Arial"/>
-          <w:bCs/>
-          <w:sz w:val="20"/>
-          <w:szCs w:val="20"/>
-        </w:rPr>
-        <w:t>make a My Chart Elements listing or import</w:t>
-      </w:r>
-      <w:r>
-        <w:rPr>
-          <w:rFonts w:ascii="Arial" w:hAnsi="Arial" w:cs="Arial"/>
-          <w:bCs/>
-          <w:sz w:val="20"/>
-          <w:szCs w:val="20"/>
-        </w:rPr>
-        <w:t xml:space="preserve"> into a </w:t>
-      </w:r>
-      <w:r>
-        <w:rPr>
-          <w:rFonts w:ascii="Arial" w:hAnsi="Arial" w:cs="Arial"/>
-          <w:bCs/>
-          <w:sz w:val="20"/>
-          <w:szCs w:val="20"/>
-        </w:rPr>
-        <w:t xml:space="preserve">user </w:t>
-      </w:r>
-      <w:r>
-        <w:rPr>
-          <w:rFonts w:ascii="Arial" w:hAnsi="Arial" w:cs="Arial"/>
-          <w:bCs/>
-          <w:sz w:val="20"/>
-          <w:szCs w:val="20"/>
-        </w:rPr>
-        <w:t xml:space="preserve">Sky Database using </w:t>
-      </w:r>
-      <w:r>
-        <w:rPr>
-          <w:rFonts w:ascii="Arial" w:hAnsi="Arial" w:cs="Arial"/>
-          <w:bCs/>
-          <w:sz w:val="20"/>
-          <w:szCs w:val="20"/>
-        </w:rPr>
-        <w:t>Create Sky Database functionality.</w:t>
-      </w:r>
-      <w:r>
-        <w:rPr>
-          <w:rFonts w:ascii="Arial" w:hAnsi="Arial" w:cs="Arial"/>
-          <w:bCs/>
-          <w:sz w:val="20"/>
-          <w:szCs w:val="20"/>
-        </w:rPr>
-        <w:t xml:space="preserve">  The all resultant custom catalogs will contain at least the object name, type, location (</w:t>
-      </w:r>
-      <w:proofErr w:type="spellStart"/>
-      <w:proofErr w:type="gramStart"/>
-      <w:r>
-        <w:rPr>
-          <w:rFonts w:ascii="Arial" w:hAnsi="Arial" w:cs="Arial"/>
-          <w:bCs/>
-          <w:sz w:val="20"/>
-          <w:szCs w:val="20"/>
-        </w:rPr>
-        <w:t>ra,dec</w:t>
-      </w:r>
-      <w:proofErr w:type="spellEnd"/>
-      <w:proofErr w:type="gramEnd"/>
-      <w:r>
-        <w:rPr>
-          <w:rFonts w:ascii="Arial" w:hAnsi="Arial" w:cs="Arial"/>
-          <w:bCs/>
-          <w:sz w:val="20"/>
-          <w:szCs w:val="20"/>
-        </w:rPr>
-        <w:t xml:space="preserve">) and magnitude.  Other </w:t>
-      </w:r>
-      <w:r>
-        <w:rPr>
-          <w:rFonts w:ascii="Arial" w:hAnsi="Arial" w:cs="Arial"/>
-          <w:bCs/>
-          <w:sz w:val="20"/>
-          <w:szCs w:val="20"/>
-        </w:rPr>
-        <w:t xml:space="preserve">data fields </w:t>
-      </w:r>
-      <w:r>
-        <w:rPr>
-          <w:rFonts w:ascii="Arial" w:hAnsi="Arial" w:cs="Arial"/>
-          <w:bCs/>
-          <w:sz w:val="20"/>
-          <w:szCs w:val="20"/>
-        </w:rPr>
-        <w:t xml:space="preserve">may also </w:t>
-      </w:r>
-      <w:r>
-        <w:rPr>
-          <w:rFonts w:ascii="Arial" w:hAnsi="Arial" w:cs="Arial"/>
-          <w:bCs/>
-          <w:sz w:val="20"/>
-          <w:szCs w:val="20"/>
-        </w:rPr>
-        <w:t>be translated depending upon the server and the Transient Search version.</w:t>
-      </w:r>
-    </w:p>
-    <w:p>
-      <w:pPr>
-        <w:rPr>
-          <w:rFonts w:ascii="Arial" w:hAnsi="Arial" w:cs="Arial"/>
           <w:b/>
           <w:sz w:val="24"/>
           <w:szCs w:val="24"/>
           <w:u w:val="single"/>
         </w:rPr>
-      </w:pPr>
-      <w:r>
-        <w:rPr>
-          <w:rFonts w:ascii="Arial" w:hAnsi="Arial" w:cs="Arial"/>
-          <w:b/>
-          <w:noProof/>
-          <w:sz w:val="24"/>
-          <w:szCs w:val="24"/>
-          <w:u w:val="single"/>
-        </w:rPr>
         <w:drawing>
-          <wp:anchor distT="0" distB="0" distL="114300" distR="114300" simplePos="0" relativeHeight="251658240" behindDoc="0" locked="0" layoutInCell="1" allowOverlap="1" wp14:anchorId="653E75C6" wp14:editId="30821928">
+          <wp:anchor distT="0" distB="0" distL="114300" distR="114300" simplePos="0" relativeHeight="251658240" behindDoc="0" locked="0" layoutInCell="1" allowOverlap="1" wp14:anchorId="0BD541FF" wp14:editId="5B91C888">
             <wp:simplePos x="0" y="0"/>
             <wp:positionH relativeFrom="column">
-              <wp:posOffset>3079281</wp:posOffset>
+              <wp:posOffset>419100</wp:posOffset>
             </wp:positionH>
             <wp:positionV relativeFrom="paragraph">
-              <wp:posOffset>203376</wp:posOffset>
+              <wp:posOffset>842645</wp:posOffset>
             </wp:positionV>
-            <wp:extent cx="3711057" cy="1874771"/>
-            <wp:effectExtent l="0" t="0" r="3810" b="0"/>
-            <wp:wrapSquare wrapText="bothSides"/>
-            <wp:docPr id="5" name="Picture 5"/>
+            <wp:extent cx="5658640" cy="2648320"/>
+            <wp:effectExtent l="0" t="0" r="0" b="0"/>
+            <wp:wrapTopAndBottom/>
+            <wp:docPr id="2" name="Picture 2" descr="Graphical user interface, chart&#10;&#10;Description automatically generated"/>
             <wp:cNvGraphicFramePr>
               <a:graphicFrameLocks xmlns:a="http://schemas.openxmlformats.org/drawingml/2006/main" noChangeAspect="1"/>
             </wp:cNvGraphicFramePr>
@@ -719,11 +566,11 @@
               <a:graphicData uri="http://schemas.openxmlformats.org/drawingml/2006/picture">
                 <pic:pic xmlns:pic="http://schemas.openxmlformats.org/drawingml/2006/picture">
                   <pic:nvPicPr>
-                    <pic:cNvPr id="1" name=""/>
+                    <pic:cNvPr id="2" name="Picture 2" descr="Graphical user interface, chart&#10;&#10;Description automatically generated"/>
                     <pic:cNvPicPr/>
                   </pic:nvPicPr>
                   <pic:blipFill>
-                    <a:blip r:embed="rId7" cstate="print">
+                    <a:blip r:embed="rId7">
                       <a:extLst>
                         <a:ext uri="{28A0092B-C50C-407E-A947-70E740481C1C}">
                           <a14:useLocalDpi xmlns:a14="http://schemas.microsoft.com/office/drawing/2010/main" val="0"/>
@@ -737,7 +584,7 @@
                   <pic:spPr>
                     <a:xfrm>
                       <a:off x="0" y="0"/>
-                      <a:ext cx="3711057" cy="1874771"/>
+                      <a:ext cx="5658640" cy="2648320"/>
                     </a:xfrm>
                     <a:prstGeom prst="rect">
                       <a:avLst/>
@@ -752,279 +599,158 @@
       <w:r>
         <w:rPr>
           <w:rFonts w:ascii="Arial" w:hAnsi="Arial" w:cs="Arial"/>
+          <w:bCs/>
+          <w:sz w:val="20"/>
+          <w:szCs w:val="20"/>
+        </w:rPr>
+        <w:t>Transient Search</w:t>
+      </w:r>
+      <w:r>
+        <w:rPr>
+          <w:rFonts w:ascii="Arial" w:hAnsi="Arial" w:cs="Arial"/>
+          <w:bCs/>
+          <w:sz w:val="20"/>
+          <w:szCs w:val="20"/>
+        </w:rPr>
+        <w:t xml:space="preserve"> can perform queries of each of these servers then compile the results in a form the </w:t>
+      </w:r>
+      <w:proofErr w:type="spellStart"/>
+      <w:r>
+        <w:rPr>
+          <w:rFonts w:ascii="Arial" w:hAnsi="Arial" w:cs="Arial"/>
+          <w:bCs/>
+          <w:sz w:val="20"/>
+          <w:szCs w:val="20"/>
+        </w:rPr>
+        <w:t>TheSkyX</w:t>
+      </w:r>
+      <w:proofErr w:type="spellEnd"/>
+      <w:r>
+        <w:rPr>
+          <w:rFonts w:ascii="Arial" w:hAnsi="Arial" w:cs="Arial"/>
+          <w:bCs/>
+          <w:sz w:val="20"/>
+          <w:szCs w:val="20"/>
+        </w:rPr>
+        <w:t xml:space="preserve"> can import as either in the clipboard or text file to </w:t>
+      </w:r>
+      <w:r>
+        <w:rPr>
+          <w:rFonts w:ascii="Arial" w:hAnsi="Arial" w:cs="Arial"/>
+          <w:bCs/>
+          <w:sz w:val="20"/>
+          <w:szCs w:val="20"/>
+        </w:rPr>
+        <w:t>make a My Chart Elements listing or import</w:t>
+      </w:r>
+      <w:r>
+        <w:rPr>
+          <w:rFonts w:ascii="Arial" w:hAnsi="Arial" w:cs="Arial"/>
+          <w:bCs/>
+          <w:sz w:val="20"/>
+          <w:szCs w:val="20"/>
+        </w:rPr>
+        <w:t xml:space="preserve"> into a </w:t>
+      </w:r>
+      <w:r>
+        <w:rPr>
+          <w:rFonts w:ascii="Arial" w:hAnsi="Arial" w:cs="Arial"/>
+          <w:bCs/>
+          <w:sz w:val="20"/>
+          <w:szCs w:val="20"/>
+        </w:rPr>
+        <w:t xml:space="preserve">user </w:t>
+      </w:r>
+      <w:r>
+        <w:rPr>
+          <w:rFonts w:ascii="Arial" w:hAnsi="Arial" w:cs="Arial"/>
+          <w:bCs/>
+          <w:sz w:val="20"/>
+          <w:szCs w:val="20"/>
+        </w:rPr>
+        <w:t xml:space="preserve">Sky Database using </w:t>
+      </w:r>
+      <w:r>
+        <w:rPr>
+          <w:rFonts w:ascii="Arial" w:hAnsi="Arial" w:cs="Arial"/>
+          <w:bCs/>
+          <w:sz w:val="20"/>
+          <w:szCs w:val="20"/>
+        </w:rPr>
+        <w:t>Create Sky Database functionality.</w:t>
+      </w:r>
+      <w:r>
+        <w:rPr>
+          <w:rFonts w:ascii="Arial" w:hAnsi="Arial" w:cs="Arial"/>
+          <w:bCs/>
+          <w:sz w:val="20"/>
+          <w:szCs w:val="20"/>
+        </w:rPr>
+        <w:t xml:space="preserve">  The all resultant custom catalogs will contain at least the object name, type, location (</w:t>
+      </w:r>
+      <w:proofErr w:type="spellStart"/>
+      <w:proofErr w:type="gramStart"/>
+      <w:r>
+        <w:rPr>
+          <w:rFonts w:ascii="Arial" w:hAnsi="Arial" w:cs="Arial"/>
+          <w:bCs/>
+          <w:sz w:val="20"/>
+          <w:szCs w:val="20"/>
+        </w:rPr>
+        <w:t>ra,dec</w:t>
+      </w:r>
+      <w:proofErr w:type="spellEnd"/>
+      <w:proofErr w:type="gramEnd"/>
+      <w:r>
+        <w:rPr>
+          <w:rFonts w:ascii="Arial" w:hAnsi="Arial" w:cs="Arial"/>
+          <w:bCs/>
+          <w:sz w:val="20"/>
+          <w:szCs w:val="20"/>
+        </w:rPr>
+        <w:t xml:space="preserve">) and magnitude.  Other </w:t>
+      </w:r>
+      <w:r>
+        <w:rPr>
+          <w:rFonts w:ascii="Arial" w:hAnsi="Arial" w:cs="Arial"/>
+          <w:bCs/>
+          <w:sz w:val="20"/>
+          <w:szCs w:val="20"/>
+        </w:rPr>
+        <w:t xml:space="preserve">data fields </w:t>
+      </w:r>
+      <w:r>
+        <w:rPr>
+          <w:rFonts w:ascii="Arial" w:hAnsi="Arial" w:cs="Arial"/>
+          <w:bCs/>
+          <w:sz w:val="20"/>
+          <w:szCs w:val="20"/>
+        </w:rPr>
+        <w:t xml:space="preserve">may also </w:t>
+      </w:r>
+      <w:r>
+        <w:rPr>
+          <w:rFonts w:ascii="Arial" w:hAnsi="Arial" w:cs="Arial"/>
+          <w:bCs/>
+          <w:sz w:val="20"/>
+          <w:szCs w:val="20"/>
+        </w:rPr>
+        <w:t>be translated depending upon the server and the Transient Search version.</w:t>
+      </w:r>
+    </w:p>
+    <w:p>
+      <w:pPr>
+        <w:rPr>
+          <w:rFonts w:ascii="Arial" w:hAnsi="Arial" w:cs="Arial"/>
           <w:b/>
           <w:sz w:val="24"/>
           <w:szCs w:val="24"/>
           <w:u w:val="single"/>
         </w:rPr>
-        <w:t>Description</w:t>
-      </w:r>
+      </w:pPr>
     </w:p>
     <w:p>
       <w:pPr>
-        <w:rPr>
-          <w:rFonts w:ascii="Arial" w:hAnsi="Arial" w:cs="Arial"/>
-          <w:bCs/>
-          <w:sz w:val="20"/>
-          <w:szCs w:val="20"/>
-        </w:rPr>
-      </w:pPr>
-      <w:r>
-        <w:rPr>
-          <w:rFonts w:ascii="Arial" w:hAnsi="Arial" w:cs="Arial"/>
-          <w:bCs/>
-          <w:sz w:val="20"/>
-          <w:szCs w:val="20"/>
-        </w:rPr>
-        <w:t>A single button initiates q</w:t>
-      </w:r>
-      <w:r>
-        <w:rPr>
-          <w:rFonts w:ascii="Arial" w:hAnsi="Arial" w:cs="Arial"/>
-          <w:bCs/>
-          <w:sz w:val="20"/>
-          <w:szCs w:val="20"/>
-        </w:rPr>
-        <w:t xml:space="preserve">uery and translation of </w:t>
-      </w:r>
-      <w:r>
-        <w:rPr>
-          <w:rFonts w:ascii="Arial" w:hAnsi="Arial" w:cs="Arial"/>
-          <w:bCs/>
-          <w:sz w:val="20"/>
-          <w:szCs w:val="20"/>
-        </w:rPr>
-        <w:t xml:space="preserve">results from </w:t>
-      </w:r>
-      <w:r>
-        <w:rPr>
-          <w:rFonts w:ascii="Arial" w:hAnsi="Arial" w:cs="Arial"/>
-          <w:bCs/>
-          <w:sz w:val="20"/>
-          <w:szCs w:val="20"/>
-        </w:rPr>
-        <w:t>each of the servers</w:t>
-      </w:r>
-      <w:r>
-        <w:rPr>
-          <w:rFonts w:ascii="Arial" w:hAnsi="Arial" w:cs="Arial"/>
-          <w:bCs/>
-          <w:sz w:val="20"/>
-          <w:szCs w:val="20"/>
-        </w:rPr>
-        <w:t xml:space="preserve">.  For the TNS and VSX servers a couple of criteria can be set. </w:t>
-      </w:r>
-      <w:r>
-        <w:rPr>
-          <w:rFonts w:ascii="Arial" w:hAnsi="Arial" w:cs="Arial"/>
-          <w:bCs/>
-          <w:sz w:val="20"/>
-          <w:szCs w:val="20"/>
-        </w:rPr>
-        <w:t xml:space="preserve"> The other queries are fixed. </w:t>
-      </w:r>
-    </w:p>
-    <w:p>
-      <w:pPr>
-        <w:rPr>
-          <w:rFonts w:ascii="Arial" w:hAnsi="Arial" w:cs="Arial"/>
-          <w:bCs/>
-          <w:sz w:val="20"/>
-          <w:szCs w:val="20"/>
-        </w:rPr>
-      </w:pPr>
-      <w:r>
-        <w:rPr>
-          <w:rFonts w:ascii="Arial" w:hAnsi="Arial" w:cs="Arial"/>
-          <w:bCs/>
-          <w:sz w:val="20"/>
-          <w:szCs w:val="20"/>
-        </w:rPr>
-        <w:t xml:space="preserve">For the TNS server, the user can select either a list of confirmed </w:t>
-      </w:r>
-      <w:proofErr w:type="gramStart"/>
-      <w:r>
-        <w:rPr>
-          <w:rFonts w:ascii="Arial" w:hAnsi="Arial" w:cs="Arial"/>
-          <w:bCs/>
-          <w:sz w:val="20"/>
-          <w:szCs w:val="20"/>
-        </w:rPr>
-        <w:t>supernova</w:t>
-      </w:r>
-      <w:proofErr w:type="gramEnd"/>
-      <w:r>
-        <w:rPr>
-          <w:rFonts w:ascii="Arial" w:hAnsi="Arial" w:cs="Arial"/>
-          <w:bCs/>
-          <w:sz w:val="20"/>
-          <w:szCs w:val="20"/>
-        </w:rPr>
-        <w:t xml:space="preserve"> only, or a full list of all objects, confirmed and unconfirmed.  For TNS, the user can also define how far back (in days) that the query should look for reports.</w:t>
-      </w:r>
-      <w:r>
-        <w:rPr>
-          <w:rFonts w:ascii="Arial" w:hAnsi="Arial" w:cs="Arial"/>
-          <w:bCs/>
-          <w:sz w:val="20"/>
-          <w:szCs w:val="20"/>
-        </w:rPr>
-        <w:t xml:space="preserve"> </w:t>
-      </w:r>
-    </w:p>
-    <w:p>
-      <w:pPr>
-        <w:rPr>
-          <w:rFonts w:ascii="Arial" w:hAnsi="Arial" w:cs="Arial"/>
-          <w:bCs/>
-          <w:sz w:val="20"/>
-          <w:szCs w:val="20"/>
-        </w:rPr>
-      </w:pPr>
-      <w:r>
-        <w:rPr>
-          <w:rFonts w:ascii="Arial" w:hAnsi="Arial" w:cs="Arial"/>
-          <w:bCs/>
-          <w:sz w:val="20"/>
-          <w:szCs w:val="20"/>
-        </w:rPr>
-        <w:t xml:space="preserve">The </w:t>
-      </w:r>
-      <w:proofErr w:type="spellStart"/>
-      <w:r>
-        <w:rPr>
-          <w:rFonts w:ascii="Arial" w:hAnsi="Arial" w:cs="Arial"/>
-          <w:bCs/>
-          <w:sz w:val="20"/>
-          <w:szCs w:val="20"/>
-        </w:rPr>
-        <w:t>ExoPlanet</w:t>
-      </w:r>
-      <w:proofErr w:type="spellEnd"/>
-      <w:r>
-        <w:rPr>
-          <w:rFonts w:ascii="Arial" w:hAnsi="Arial" w:cs="Arial"/>
-          <w:bCs/>
-          <w:sz w:val="20"/>
-          <w:szCs w:val="20"/>
-        </w:rPr>
-        <w:t xml:space="preserve"> server query returns a listing of all confirmed </w:t>
-      </w:r>
-      <w:proofErr w:type="spellStart"/>
-      <w:r>
-        <w:rPr>
-          <w:rFonts w:ascii="Arial" w:hAnsi="Arial" w:cs="Arial"/>
-          <w:bCs/>
-          <w:sz w:val="20"/>
-          <w:szCs w:val="20"/>
-        </w:rPr>
-        <w:t>exo</w:t>
-      </w:r>
-      <w:proofErr w:type="spellEnd"/>
-      <w:r>
-        <w:rPr>
-          <w:rFonts w:ascii="Arial" w:hAnsi="Arial" w:cs="Arial"/>
-          <w:bCs/>
-          <w:sz w:val="20"/>
-          <w:szCs w:val="20"/>
-        </w:rPr>
-        <w:t xml:space="preserve"> planets</w:t>
-      </w:r>
-      <w:r>
-        <w:rPr>
-          <w:rFonts w:ascii="Arial" w:hAnsi="Arial" w:cs="Arial"/>
-          <w:bCs/>
-          <w:sz w:val="20"/>
-          <w:szCs w:val="20"/>
-        </w:rPr>
-        <w:t>.</w:t>
-      </w:r>
-    </w:p>
-    <w:p>
-      <w:pPr>
-        <w:rPr>
-          <w:rFonts w:ascii="Arial" w:hAnsi="Arial" w:cs="Arial"/>
-          <w:bCs/>
-          <w:sz w:val="20"/>
-          <w:szCs w:val="20"/>
-        </w:rPr>
-      </w:pPr>
-      <w:r>
-        <w:rPr>
-          <w:rFonts w:ascii="Arial" w:hAnsi="Arial" w:cs="Arial"/>
-          <w:bCs/>
-          <w:sz w:val="20"/>
-          <w:szCs w:val="20"/>
-        </w:rPr>
-        <w:t>The MPC NEOCP returns a listing of all known Near Earth Objects from the Minor Planet Center catalo</w:t>
-      </w:r>
-      <w:r>
-        <w:rPr>
-          <w:rFonts w:ascii="Arial" w:hAnsi="Arial" w:cs="Arial"/>
-          <w:bCs/>
-          <w:sz w:val="20"/>
-          <w:szCs w:val="20"/>
-        </w:rPr>
-        <w:t>g.  These objects may be confirmed or in need of further observations.</w:t>
-      </w:r>
-    </w:p>
-    <w:p>
-      <w:pPr>
-        <w:rPr>
-          <w:rFonts w:ascii="Arial" w:hAnsi="Arial" w:cs="Arial"/>
-          <w:bCs/>
-          <w:sz w:val="20"/>
-          <w:szCs w:val="20"/>
-        </w:rPr>
-      </w:pPr>
-      <w:r>
-        <w:rPr>
-          <w:rFonts w:ascii="Arial" w:hAnsi="Arial" w:cs="Arial"/>
-          <w:bCs/>
-          <w:sz w:val="20"/>
-          <w:szCs w:val="20"/>
-        </w:rPr>
-        <w:t>For the VSX server, the user can select queries specific to objects listed as nova, AGN, BLLAC or Quasar.  In addition, selecting “Suspects” returns a listing of all objects in need of follow up light curve measurements to verify as variable stars or other such objects.</w:t>
-      </w:r>
-    </w:p>
-    <w:p>
-      <w:pPr>
-        <w:rPr>
-          <w:rFonts w:ascii="Arial" w:hAnsi="Arial" w:cs="Arial"/>
-          <w:bCs/>
-          <w:sz w:val="20"/>
-          <w:szCs w:val="20"/>
-        </w:rPr>
-      </w:pPr>
-      <w:r>
-        <w:rPr>
-          <w:rFonts w:ascii="Arial" w:hAnsi="Arial" w:cs="Arial"/>
-          <w:bCs/>
-          <w:sz w:val="20"/>
-          <w:szCs w:val="20"/>
-        </w:rPr>
-        <w:t xml:space="preserve">For output, the user can select either to format the catalog for import to a Sky Database in either the clipboard or a user created file.  </w:t>
-      </w:r>
-      <w:r>
-        <w:rPr>
-          <w:rFonts w:ascii="Arial" w:hAnsi="Arial" w:cs="Arial"/>
-          <w:bCs/>
-          <w:sz w:val="20"/>
-          <w:szCs w:val="20"/>
-        </w:rPr>
-        <w:t>The user should select Text File if the intention is to compile a Sky Database from the listing.</w:t>
-      </w:r>
-    </w:p>
-    <w:p>
-      <w:pPr>
-        <w:rPr>
-          <w:rFonts w:ascii="Arial" w:hAnsi="Arial" w:cs="Arial"/>
-          <w:bCs/>
-          <w:sz w:val="20"/>
-          <w:szCs w:val="20"/>
-        </w:rPr>
-      </w:pPr>
-      <w:r>
         <w:rPr>
           <w:rFonts w:ascii="Arial" w:hAnsi="Arial" w:cs="Arial"/>
           <w:b/>
@@ -1032,8 +758,7 @@
           <w:szCs w:val="24"/>
           <w:u w:val="single"/>
         </w:rPr>
-        <w:t>Import</w:t>
-      </w:r>
+      </w:pPr>
       <w:r>
         <w:rPr>
           <w:rFonts w:ascii="Arial" w:hAnsi="Arial" w:cs="Arial"/>
@@ -1042,9 +767,326 @@
           <w:szCs w:val="24"/>
           <w:u w:val="single"/>
         </w:rPr>
-        <w:t xml:space="preserve"> to </w:t>
+        <w:t>Description</w:t>
+      </w:r>
+    </w:p>
+    <w:p>
+      <w:pPr>
+        <w:rPr>
+          <w:rFonts w:ascii="Arial" w:hAnsi="Arial" w:cs="Arial"/>
+          <w:bCs/>
+          <w:sz w:val="20"/>
+          <w:szCs w:val="20"/>
+        </w:rPr>
+      </w:pPr>
+      <w:r>
+        <w:rPr>
+          <w:rFonts w:ascii="Arial" w:hAnsi="Arial" w:cs="Arial"/>
+          <w:bCs/>
+          <w:sz w:val="20"/>
+          <w:szCs w:val="20"/>
+        </w:rPr>
+        <w:t>A single button initiates q</w:t>
+      </w:r>
+      <w:r>
+        <w:rPr>
+          <w:rFonts w:ascii="Arial" w:hAnsi="Arial" w:cs="Arial"/>
+          <w:bCs/>
+          <w:sz w:val="20"/>
+          <w:szCs w:val="20"/>
+        </w:rPr>
+        <w:t xml:space="preserve">uery and translation of </w:t>
+      </w:r>
+      <w:r>
+        <w:rPr>
+          <w:rFonts w:ascii="Arial" w:hAnsi="Arial" w:cs="Arial"/>
+          <w:bCs/>
+          <w:sz w:val="20"/>
+          <w:szCs w:val="20"/>
+        </w:rPr>
+        <w:t xml:space="preserve">results from </w:t>
+      </w:r>
+      <w:r>
+        <w:rPr>
+          <w:rFonts w:ascii="Arial" w:hAnsi="Arial" w:cs="Arial"/>
+          <w:bCs/>
+          <w:sz w:val="20"/>
+          <w:szCs w:val="20"/>
+        </w:rPr>
+        <w:t>each of the servers</w:t>
+      </w:r>
+      <w:r>
+        <w:rPr>
+          <w:rFonts w:ascii="Arial" w:hAnsi="Arial" w:cs="Arial"/>
+          <w:bCs/>
+          <w:sz w:val="20"/>
+          <w:szCs w:val="20"/>
+        </w:rPr>
+        <w:t xml:space="preserve">.  For the TNS and VSX servers a couple of criteria can be set. </w:t>
+      </w:r>
+      <w:r>
+        <w:rPr>
+          <w:rFonts w:ascii="Arial" w:hAnsi="Arial" w:cs="Arial"/>
+          <w:bCs/>
+          <w:sz w:val="20"/>
+          <w:szCs w:val="20"/>
+        </w:rPr>
+        <w:t xml:space="preserve"> The other queries are fixed. </w:t>
+      </w:r>
+    </w:p>
+    <w:p>
+      <w:pPr>
+        <w:rPr>
+          <w:rFonts w:ascii="Arial" w:hAnsi="Arial" w:cs="Arial"/>
+          <w:bCs/>
+          <w:sz w:val="20"/>
+          <w:szCs w:val="20"/>
+        </w:rPr>
+      </w:pPr>
+      <w:r>
+        <w:rPr>
+          <w:rFonts w:ascii="Arial" w:hAnsi="Arial" w:cs="Arial"/>
+          <w:bCs/>
+          <w:sz w:val="20"/>
+          <w:szCs w:val="20"/>
+        </w:rPr>
+        <w:t xml:space="preserve">For the TNS server, the user can select either a list of confirmed </w:t>
+      </w:r>
+      <w:proofErr w:type="gramStart"/>
+      <w:r>
+        <w:rPr>
+          <w:rFonts w:ascii="Arial" w:hAnsi="Arial" w:cs="Arial"/>
+          <w:bCs/>
+          <w:sz w:val="20"/>
+          <w:szCs w:val="20"/>
+        </w:rPr>
+        <w:t>supernova</w:t>
+      </w:r>
+      <w:proofErr w:type="gramEnd"/>
+      <w:r>
+        <w:rPr>
+          <w:rFonts w:ascii="Arial" w:hAnsi="Arial" w:cs="Arial"/>
+          <w:bCs/>
+          <w:sz w:val="20"/>
+          <w:szCs w:val="20"/>
+        </w:rPr>
+        <w:t xml:space="preserve"> only, or a full list of all objects, confirmed and unconfirmed.  For TNS, the user can also define how far back (in days) that the query should look for reports.</w:t>
+      </w:r>
+      <w:r>
+        <w:rPr>
+          <w:rFonts w:ascii="Arial" w:hAnsi="Arial" w:cs="Arial"/>
+          <w:bCs/>
+          <w:sz w:val="20"/>
+          <w:szCs w:val="20"/>
+        </w:rPr>
+        <w:t xml:space="preserve"> </w:t>
+      </w:r>
+    </w:p>
+    <w:p>
+      <w:pPr>
+        <w:rPr>
+          <w:rFonts w:ascii="Arial" w:hAnsi="Arial" w:cs="Arial"/>
+          <w:bCs/>
+          <w:sz w:val="20"/>
+          <w:szCs w:val="20"/>
+        </w:rPr>
+      </w:pPr>
+      <w:r>
+        <w:rPr>
+          <w:rFonts w:ascii="Arial" w:hAnsi="Arial" w:cs="Arial"/>
+          <w:bCs/>
+          <w:sz w:val="20"/>
+          <w:szCs w:val="20"/>
+        </w:rPr>
+        <w:t xml:space="preserve">The </w:t>
       </w:r>
       <w:proofErr w:type="spellStart"/>
+      <w:r>
+        <w:rPr>
+          <w:rFonts w:ascii="Arial" w:hAnsi="Arial" w:cs="Arial"/>
+          <w:bCs/>
+          <w:sz w:val="20"/>
+          <w:szCs w:val="20"/>
+        </w:rPr>
+        <w:t>ExoPlanet</w:t>
+      </w:r>
+      <w:proofErr w:type="spellEnd"/>
+      <w:r>
+        <w:rPr>
+          <w:rFonts w:ascii="Arial" w:hAnsi="Arial" w:cs="Arial"/>
+          <w:bCs/>
+          <w:sz w:val="20"/>
+          <w:szCs w:val="20"/>
+        </w:rPr>
+        <w:t xml:space="preserve"> server query returns a listing of all confirmed </w:t>
+      </w:r>
+      <w:r>
+        <w:rPr>
+          <w:rFonts w:ascii="Arial" w:hAnsi="Arial" w:cs="Arial"/>
+          <w:bCs/>
+          <w:sz w:val="20"/>
+          <w:szCs w:val="20"/>
+        </w:rPr>
+        <w:t xml:space="preserve">or candidate </w:t>
+      </w:r>
+      <w:r>
+        <w:rPr>
+          <w:rFonts w:ascii="Arial" w:hAnsi="Arial" w:cs="Arial"/>
+          <w:bCs/>
+          <w:sz w:val="20"/>
+          <w:szCs w:val="20"/>
+        </w:rPr>
+        <w:t>exo</w:t>
+      </w:r>
+      <w:r>
+        <w:rPr>
+          <w:rFonts w:ascii="Arial" w:hAnsi="Arial" w:cs="Arial"/>
+          <w:bCs/>
+          <w:sz w:val="20"/>
+          <w:szCs w:val="20"/>
+        </w:rPr>
+        <w:t>-</w:t>
+      </w:r>
+      <w:r>
+        <w:rPr>
+          <w:rFonts w:ascii="Arial" w:hAnsi="Arial" w:cs="Arial"/>
+          <w:bCs/>
+          <w:sz w:val="20"/>
+          <w:szCs w:val="20"/>
+        </w:rPr>
+        <w:t>planets</w:t>
+      </w:r>
+      <w:r>
+        <w:rPr>
+          <w:rFonts w:ascii="Arial" w:hAnsi="Arial" w:cs="Arial"/>
+          <w:bCs/>
+          <w:sz w:val="20"/>
+          <w:szCs w:val="20"/>
+        </w:rPr>
+        <w:t>.</w:t>
+      </w:r>
+      <w:r>
+        <w:rPr>
+          <w:rFonts w:ascii="Arial" w:hAnsi="Arial" w:cs="Arial"/>
+          <w:bCs/>
+          <w:sz w:val="20"/>
+          <w:szCs w:val="20"/>
+        </w:rPr>
+        <w:t xml:space="preserve">  </w:t>
+      </w:r>
+      <w:r>
+        <w:rPr>
+          <w:rFonts w:ascii="Arial" w:hAnsi="Arial" w:cs="Arial"/>
+          <w:bCs/>
+          <w:sz w:val="20"/>
+          <w:szCs w:val="20"/>
+        </w:rPr>
+        <w:t xml:space="preserve">For this query, Transient Server will also generate ephemeris </w:t>
+      </w:r>
+      <w:r>
+        <w:rPr>
+          <w:rFonts w:ascii="Arial" w:hAnsi="Arial" w:cs="Arial"/>
+          <w:bCs/>
+          <w:sz w:val="20"/>
+          <w:szCs w:val="20"/>
+        </w:rPr>
+        <w:t>of each</w:t>
+      </w:r>
+      <w:r>
+        <w:rPr>
+          <w:rFonts w:ascii="Arial" w:hAnsi="Arial" w:cs="Arial"/>
+          <w:bCs/>
+          <w:sz w:val="20"/>
+          <w:szCs w:val="20"/>
+        </w:rPr>
+        <w:t xml:space="preserve"> planet transit for inclusion in the SDB.</w:t>
+      </w:r>
+    </w:p>
+    <w:p>
+      <w:pPr>
+        <w:rPr>
+          <w:rFonts w:ascii="Arial" w:hAnsi="Arial" w:cs="Arial"/>
+          <w:bCs/>
+          <w:sz w:val="20"/>
+          <w:szCs w:val="20"/>
+        </w:rPr>
+      </w:pPr>
+      <w:r>
+        <w:rPr>
+          <w:rFonts w:ascii="Arial" w:hAnsi="Arial" w:cs="Arial"/>
+          <w:bCs/>
+          <w:sz w:val="20"/>
+          <w:szCs w:val="20"/>
+        </w:rPr>
+        <w:t>The MPC NEOCP returns a listing of all known Near Earth Objects from the Minor Planet Center catalo</w:t>
+      </w:r>
+      <w:r>
+        <w:rPr>
+          <w:rFonts w:ascii="Arial" w:hAnsi="Arial" w:cs="Arial"/>
+          <w:bCs/>
+          <w:sz w:val="20"/>
+          <w:szCs w:val="20"/>
+        </w:rPr>
+        <w:t>g.  These objects may be confirmed or in need of further observations.</w:t>
+      </w:r>
+    </w:p>
+    <w:p>
+      <w:pPr>
+        <w:rPr>
+          <w:rFonts w:ascii="Arial" w:hAnsi="Arial" w:cs="Arial"/>
+          <w:bCs/>
+          <w:sz w:val="20"/>
+          <w:szCs w:val="20"/>
+        </w:rPr>
+      </w:pPr>
+      <w:r>
+        <w:rPr>
+          <w:rFonts w:ascii="Arial" w:hAnsi="Arial" w:cs="Arial"/>
+          <w:bCs/>
+          <w:sz w:val="20"/>
+          <w:szCs w:val="20"/>
+        </w:rPr>
+        <w:lastRenderedPageBreak/>
+        <w:t>For the VSX server, the user can select queries specific to objects listed as nova, AGN, BLLAC or Quasar.  In addition, selecting “Suspects” returns a listing of all objects in need of follow up light curve measurements to verify as variable stars or other such objects.</w:t>
+      </w:r>
+    </w:p>
+    <w:p>
+      <w:pPr>
+        <w:rPr>
+          <w:rFonts w:ascii="Arial" w:hAnsi="Arial" w:cs="Arial"/>
+          <w:bCs/>
+          <w:sz w:val="20"/>
+          <w:szCs w:val="20"/>
+        </w:rPr>
+      </w:pPr>
+      <w:r>
+        <w:rPr>
+          <w:rFonts w:ascii="Arial" w:hAnsi="Arial" w:cs="Arial"/>
+          <w:bCs/>
+          <w:sz w:val="20"/>
+          <w:szCs w:val="20"/>
+        </w:rPr>
+        <w:t xml:space="preserve">For output, the user can select either to format the catalog for import to a Sky Database in either the clipboard or a user created file.  </w:t>
+      </w:r>
+      <w:r>
+        <w:rPr>
+          <w:rFonts w:ascii="Arial" w:hAnsi="Arial" w:cs="Arial"/>
+          <w:bCs/>
+          <w:sz w:val="20"/>
+          <w:szCs w:val="20"/>
+        </w:rPr>
+        <w:t>The user should select Text File if the intention is to compile a Sky Database from the listing.</w:t>
+      </w:r>
+    </w:p>
+    <w:p>
+      <w:pPr>
+        <w:rPr>
+          <w:rFonts w:ascii="Arial" w:hAnsi="Arial" w:cs="Arial"/>
+          <w:bCs/>
+          <w:sz w:val="20"/>
+          <w:szCs w:val="20"/>
+        </w:rPr>
+      </w:pPr>
       <w:r>
         <w:rPr>
           <w:rFonts w:ascii="Arial" w:hAnsi="Arial" w:cs="Arial"/>
@@ -1053,9 +1095,8 @@
           <w:szCs w:val="24"/>
           <w:u w:val="single"/>
         </w:rPr>
-        <w:t>TheSkyX</w:t>
-      </w:r>
-      <w:proofErr w:type="spellEnd"/>
+        <w:t>Import</w:t>
+      </w:r>
       <w:r>
         <w:rPr>
           <w:rFonts w:ascii="Arial" w:hAnsi="Arial" w:cs="Arial"/>
@@ -1064,1042 +1105,10 @@
           <w:szCs w:val="24"/>
           <w:u w:val="single"/>
         </w:rPr>
-        <w:t xml:space="preserve"> (or TheSky64)</w:t>
-      </w:r>
-    </w:p>
-    <w:p>
-      <w:pPr>
-        <w:rPr>
-          <w:rFonts w:ascii="Arial" w:hAnsi="Arial" w:cs="Arial"/>
-          <w:bCs/>
-          <w:sz w:val="20"/>
-          <w:szCs w:val="20"/>
-        </w:rPr>
-      </w:pPr>
-      <w:r>
-        <w:rPr>
-          <w:rFonts w:ascii="Arial" w:hAnsi="Arial" w:cs="Arial"/>
-          <w:bCs/>
-          <w:sz w:val="20"/>
-          <w:szCs w:val="20"/>
-          <w:u w:val="single"/>
-        </w:rPr>
-        <w:t>My Chart Elements</w:t>
-      </w:r>
-      <w:r>
-        <w:rPr>
-          <w:rFonts w:ascii="Arial" w:hAnsi="Arial" w:cs="Arial"/>
-          <w:bCs/>
-          <w:sz w:val="20"/>
-          <w:szCs w:val="20"/>
-        </w:rPr>
-        <w:t xml:space="preserve">:  </w:t>
-      </w:r>
-      <w:r>
-        <w:rPr>
-          <w:rFonts w:ascii="Arial" w:hAnsi="Arial" w:cs="Arial"/>
-          <w:bCs/>
-          <w:sz w:val="20"/>
-          <w:szCs w:val="20"/>
-        </w:rPr>
-        <w:t>A set</w:t>
-      </w:r>
-      <w:r>
-        <w:rPr>
-          <w:rFonts w:ascii="Arial" w:hAnsi="Arial" w:cs="Arial"/>
-          <w:bCs/>
-          <w:sz w:val="20"/>
-          <w:szCs w:val="20"/>
-        </w:rPr>
-        <w:t xml:space="preserve"> chart elements </w:t>
-      </w:r>
-      <w:r>
-        <w:rPr>
-          <w:rFonts w:ascii="Arial" w:hAnsi="Arial" w:cs="Arial"/>
-          <w:bCs/>
-          <w:sz w:val="20"/>
-          <w:szCs w:val="20"/>
-        </w:rPr>
-        <w:t>based on the transient catalog can be easily produced</w:t>
-      </w:r>
-      <w:r>
-        <w:rPr>
-          <w:rFonts w:ascii="Arial" w:hAnsi="Arial" w:cs="Arial"/>
-          <w:bCs/>
-          <w:sz w:val="20"/>
-          <w:szCs w:val="20"/>
-        </w:rPr>
-        <w:t xml:space="preserve">.  Upon launch of </w:t>
+        <w:t xml:space="preserve"> to </w:t>
       </w:r>
       <w:proofErr w:type="spellStart"/>
       <w:r>
-        <w:rPr>
-          <w:rFonts w:ascii="Arial" w:hAnsi="Arial" w:cs="Arial"/>
-          <w:bCs/>
-          <w:sz w:val="20"/>
-          <w:szCs w:val="20"/>
-        </w:rPr>
-        <w:t>TheSkyX</w:t>
-      </w:r>
-      <w:proofErr w:type="spellEnd"/>
-      <w:r>
-        <w:rPr>
-          <w:rFonts w:ascii="Arial" w:hAnsi="Arial" w:cs="Arial"/>
-          <w:bCs/>
-          <w:sz w:val="20"/>
-          <w:szCs w:val="20"/>
-        </w:rPr>
-        <w:t xml:space="preserve">, select the </w:t>
-      </w:r>
-      <w:r>
-        <w:rPr>
-          <w:rFonts w:ascii="Arial" w:hAnsi="Arial" w:cs="Arial"/>
-          <w:bCs/>
-          <w:i/>
-          <w:iCs/>
-          <w:sz w:val="20"/>
-          <w:szCs w:val="20"/>
-        </w:rPr>
-        <w:t>Input</w:t>
-      </w:r>
-      <w:r>
-        <w:rPr>
-          <w:rFonts w:ascii="Arial" w:hAnsi="Arial" w:cs="Arial"/>
-          <w:bCs/>
-          <w:sz w:val="20"/>
-          <w:szCs w:val="20"/>
-        </w:rPr>
-        <w:t xml:space="preserve"> </w:t>
-      </w:r>
-      <w:r>
-        <w:rPr>
-          <w:rFonts w:ascii="Arial" w:hAnsi="Arial" w:cs="Arial"/>
-          <w:bCs/>
-          <w:sz w:val="20"/>
-          <w:szCs w:val="20"/>
-        </w:rPr>
-        <w:t>menu and</w:t>
-      </w:r>
-      <w:r>
-        <w:rPr>
-          <w:rFonts w:ascii="Arial" w:hAnsi="Arial" w:cs="Arial"/>
-          <w:bCs/>
-          <w:sz w:val="20"/>
-          <w:szCs w:val="20"/>
-        </w:rPr>
-        <w:t xml:space="preserve"> choose</w:t>
-      </w:r>
-      <w:r>
-        <w:rPr>
-          <w:rFonts w:ascii="Arial" w:hAnsi="Arial" w:cs="Arial"/>
-          <w:bCs/>
-          <w:sz w:val="20"/>
-          <w:szCs w:val="20"/>
-        </w:rPr>
-        <w:t xml:space="preserve"> </w:t>
-      </w:r>
-      <w:r>
-        <w:rPr>
-          <w:rFonts w:ascii="Arial" w:hAnsi="Arial" w:cs="Arial"/>
-          <w:bCs/>
-          <w:i/>
-          <w:iCs/>
-          <w:sz w:val="20"/>
-          <w:szCs w:val="20"/>
-        </w:rPr>
-        <w:t>My Chart Elements</w:t>
-      </w:r>
-      <w:r>
-        <w:rPr>
-          <w:rFonts w:ascii="Arial" w:hAnsi="Arial" w:cs="Arial"/>
-          <w:bCs/>
-          <w:sz w:val="20"/>
-          <w:szCs w:val="20"/>
-        </w:rPr>
-        <w:t xml:space="preserve"> </w:t>
-      </w:r>
-      <w:r>
-        <w:rPr>
-          <w:rFonts w:ascii="Arial" w:hAnsi="Arial" w:cs="Arial"/>
-          <w:bCs/>
-          <w:sz w:val="20"/>
-          <w:szCs w:val="20"/>
-        </w:rPr>
-        <w:t xml:space="preserve">from the drop-down menu.  In the </w:t>
-      </w:r>
-      <w:r>
-        <w:rPr>
-          <w:rFonts w:ascii="Arial" w:hAnsi="Arial" w:cs="Arial"/>
-          <w:bCs/>
-          <w:i/>
-          <w:iCs/>
-          <w:sz w:val="20"/>
-          <w:szCs w:val="20"/>
-        </w:rPr>
-        <w:t>My Chart Elements</w:t>
-      </w:r>
-      <w:r>
-        <w:rPr>
-          <w:rFonts w:ascii="Arial" w:hAnsi="Arial" w:cs="Arial"/>
-          <w:bCs/>
-          <w:sz w:val="20"/>
-          <w:szCs w:val="20"/>
-        </w:rPr>
-        <w:t xml:space="preserve"> pop-up window, </w:t>
-      </w:r>
-      <w:r>
-        <w:rPr>
-          <w:rFonts w:ascii="Arial" w:hAnsi="Arial" w:cs="Arial"/>
-          <w:bCs/>
-          <w:sz w:val="20"/>
-          <w:szCs w:val="20"/>
-        </w:rPr>
-        <w:t xml:space="preserve">check </w:t>
-      </w:r>
-      <w:r>
-        <w:rPr>
-          <w:rFonts w:ascii="Arial" w:hAnsi="Arial" w:cs="Arial"/>
-          <w:bCs/>
-          <w:i/>
-          <w:iCs/>
-          <w:sz w:val="20"/>
-          <w:szCs w:val="20"/>
-        </w:rPr>
-        <w:t>Show My Chart Elements</w:t>
-      </w:r>
-      <w:r>
-        <w:rPr>
-          <w:rFonts w:ascii="Arial" w:hAnsi="Arial" w:cs="Arial"/>
-          <w:bCs/>
-          <w:sz w:val="20"/>
-          <w:szCs w:val="20"/>
-        </w:rPr>
-        <w:t xml:space="preserve"> and </w:t>
-      </w:r>
-      <w:r>
-        <w:rPr>
-          <w:rFonts w:ascii="Arial" w:hAnsi="Arial" w:cs="Arial"/>
-          <w:bCs/>
-          <w:sz w:val="20"/>
-          <w:szCs w:val="20"/>
-        </w:rPr>
-        <w:t xml:space="preserve">select the </w:t>
-      </w:r>
-      <w:r>
-        <w:rPr>
-          <w:rFonts w:ascii="Arial" w:hAnsi="Arial" w:cs="Arial"/>
-          <w:bCs/>
-          <w:i/>
-          <w:iCs/>
-          <w:sz w:val="20"/>
-          <w:szCs w:val="20"/>
-        </w:rPr>
-        <w:t>Export/Import</w:t>
-      </w:r>
-      <w:r>
-        <w:rPr>
-          <w:rFonts w:ascii="Arial" w:hAnsi="Arial" w:cs="Arial"/>
-          <w:bCs/>
-          <w:sz w:val="20"/>
-          <w:szCs w:val="20"/>
-        </w:rPr>
-        <w:t xml:space="preserve"> tab.</w:t>
-      </w:r>
-      <w:r>
-        <w:rPr>
-          <w:rFonts w:ascii="Arial" w:hAnsi="Arial" w:cs="Arial"/>
-          <w:bCs/>
-          <w:sz w:val="20"/>
-          <w:szCs w:val="20"/>
-        </w:rPr>
-        <w:t xml:space="preserve">  Under </w:t>
-      </w:r>
-      <w:r>
-        <w:rPr>
-          <w:rFonts w:ascii="Arial" w:hAnsi="Arial" w:cs="Arial"/>
-          <w:bCs/>
-          <w:i/>
-          <w:iCs/>
-          <w:sz w:val="20"/>
-          <w:szCs w:val="20"/>
-        </w:rPr>
-        <w:t xml:space="preserve">Import Chart Elements from </w:t>
-      </w:r>
-      <w:r>
-        <w:rPr>
-          <w:rFonts w:ascii="Arial" w:hAnsi="Arial" w:cs="Arial"/>
-          <w:bCs/>
-          <w:i/>
-          <w:iCs/>
-          <w:sz w:val="20"/>
-          <w:szCs w:val="20"/>
-        </w:rPr>
-        <w:t>Text</w:t>
-      </w:r>
-      <w:r>
-        <w:rPr>
-          <w:rFonts w:ascii="Arial" w:hAnsi="Arial" w:cs="Arial"/>
-          <w:bCs/>
-          <w:sz w:val="20"/>
-          <w:szCs w:val="20"/>
-        </w:rPr>
-        <w:t xml:space="preserve">, pick either </w:t>
-      </w:r>
-      <w:r>
-        <w:rPr>
-          <w:rFonts w:ascii="Arial" w:hAnsi="Arial" w:cs="Arial"/>
-          <w:bCs/>
-          <w:i/>
-          <w:iCs/>
-          <w:sz w:val="20"/>
-          <w:szCs w:val="20"/>
-        </w:rPr>
-        <w:t>From File</w:t>
-      </w:r>
-      <w:r>
-        <w:rPr>
-          <w:rFonts w:ascii="Arial" w:hAnsi="Arial" w:cs="Arial"/>
-          <w:bCs/>
-          <w:sz w:val="20"/>
-          <w:szCs w:val="20"/>
-        </w:rPr>
-        <w:t xml:space="preserve"> or </w:t>
-      </w:r>
-      <w:r>
-        <w:rPr>
-          <w:rFonts w:ascii="Arial" w:hAnsi="Arial" w:cs="Arial"/>
-          <w:bCs/>
-          <w:i/>
-          <w:iCs/>
-          <w:sz w:val="20"/>
-          <w:szCs w:val="20"/>
-        </w:rPr>
-        <w:t>From Clipboard</w:t>
-      </w:r>
-      <w:r>
-        <w:rPr>
-          <w:rFonts w:ascii="Arial" w:hAnsi="Arial" w:cs="Arial"/>
-          <w:bCs/>
-          <w:sz w:val="20"/>
-          <w:szCs w:val="20"/>
-        </w:rPr>
-        <w:t xml:space="preserve"> depending on what output was selected from Transient Search.  </w:t>
-      </w:r>
-      <w:r>
-        <w:rPr>
-          <w:rFonts w:ascii="Arial" w:hAnsi="Arial" w:cs="Arial"/>
-          <w:bCs/>
-          <w:sz w:val="20"/>
-          <w:szCs w:val="20"/>
-        </w:rPr>
-        <w:t xml:space="preserve">These chart elements will be displayed and persist between launches of </w:t>
-      </w:r>
-      <w:proofErr w:type="spellStart"/>
-      <w:proofErr w:type="gramStart"/>
-      <w:r>
-        <w:rPr>
-          <w:rFonts w:ascii="Arial" w:hAnsi="Arial" w:cs="Arial"/>
-          <w:bCs/>
-          <w:sz w:val="20"/>
-          <w:szCs w:val="20"/>
-        </w:rPr>
-        <w:t>TheSkyX</w:t>
-      </w:r>
-      <w:proofErr w:type="spellEnd"/>
-      <w:r>
-        <w:rPr>
-          <w:rFonts w:ascii="Arial" w:hAnsi="Arial" w:cs="Arial"/>
-          <w:bCs/>
-          <w:sz w:val="20"/>
-          <w:szCs w:val="20"/>
-        </w:rPr>
-        <w:t>, but</w:t>
-      </w:r>
-      <w:proofErr w:type="gramEnd"/>
-      <w:r>
-        <w:rPr>
-          <w:rFonts w:ascii="Arial" w:hAnsi="Arial" w:cs="Arial"/>
-          <w:bCs/>
-          <w:sz w:val="20"/>
-          <w:szCs w:val="20"/>
-        </w:rPr>
-        <w:t xml:space="preserve"> are not usable for </w:t>
-      </w:r>
-      <w:r>
-        <w:rPr>
-          <w:rFonts w:ascii="Arial" w:hAnsi="Arial" w:cs="Arial"/>
-          <w:bCs/>
-          <w:i/>
-          <w:iCs/>
-          <w:sz w:val="20"/>
-          <w:szCs w:val="20"/>
-        </w:rPr>
-        <w:t>Find</w:t>
-      </w:r>
-      <w:r>
-        <w:rPr>
-          <w:rFonts w:ascii="Arial" w:hAnsi="Arial" w:cs="Arial"/>
-          <w:bCs/>
-          <w:sz w:val="20"/>
-          <w:szCs w:val="20"/>
-        </w:rPr>
-        <w:t xml:space="preserve"> or </w:t>
-      </w:r>
-      <w:r>
-        <w:rPr>
-          <w:rFonts w:ascii="Arial" w:hAnsi="Arial" w:cs="Arial"/>
-          <w:bCs/>
-          <w:i/>
-          <w:iCs/>
-          <w:sz w:val="20"/>
-          <w:szCs w:val="20"/>
-        </w:rPr>
-        <w:t>Observing List</w:t>
-      </w:r>
-      <w:r>
-        <w:rPr>
-          <w:rFonts w:ascii="Arial" w:hAnsi="Arial" w:cs="Arial"/>
-          <w:bCs/>
-          <w:sz w:val="20"/>
-          <w:szCs w:val="20"/>
-        </w:rPr>
-        <w:t xml:space="preserve"> functions.</w:t>
-      </w:r>
-    </w:p>
-    <w:p>
-      <w:pPr>
-        <w:rPr>
-          <w:rFonts w:ascii="Arial" w:hAnsi="Arial" w:cs="Arial"/>
-          <w:bCs/>
-          <w:sz w:val="20"/>
-          <w:szCs w:val="20"/>
-        </w:rPr>
-      </w:pPr>
-      <w:r>
-        <w:rPr>
-          <w:rFonts w:ascii="Arial" w:hAnsi="Arial" w:cs="Arial"/>
-          <w:bCs/>
-          <w:sz w:val="20"/>
-          <w:szCs w:val="20"/>
-          <w:u w:val="single"/>
-        </w:rPr>
-        <w:lastRenderedPageBreak/>
-        <w:t>Short-Term</w:t>
-      </w:r>
-      <w:r>
-        <w:rPr>
-          <w:rFonts w:ascii="Arial" w:hAnsi="Arial" w:cs="Arial"/>
-          <w:bCs/>
-          <w:sz w:val="20"/>
-          <w:szCs w:val="20"/>
-          <w:u w:val="single"/>
-        </w:rPr>
-        <w:t xml:space="preserve"> </w:t>
-      </w:r>
-      <w:r>
-        <w:rPr>
-          <w:rFonts w:ascii="Arial" w:hAnsi="Arial" w:cs="Arial"/>
-          <w:bCs/>
-          <w:sz w:val="20"/>
-          <w:szCs w:val="20"/>
-          <w:u w:val="single"/>
-        </w:rPr>
-        <w:t>Sky Database</w:t>
-      </w:r>
-      <w:r>
-        <w:rPr>
-          <w:rFonts w:ascii="Arial" w:hAnsi="Arial" w:cs="Arial"/>
-          <w:bCs/>
-          <w:sz w:val="20"/>
-          <w:szCs w:val="20"/>
-        </w:rPr>
-        <w:t>:</w:t>
-      </w:r>
-      <w:r>
-        <w:rPr>
-          <w:rFonts w:ascii="Arial" w:hAnsi="Arial" w:cs="Arial"/>
-          <w:bCs/>
-          <w:sz w:val="20"/>
-          <w:szCs w:val="20"/>
-        </w:rPr>
-        <w:t xml:space="preserve"> A </w:t>
-      </w:r>
-      <w:r>
-        <w:rPr>
-          <w:rFonts w:ascii="Arial" w:hAnsi="Arial" w:cs="Arial"/>
-          <w:bCs/>
-          <w:sz w:val="20"/>
-          <w:szCs w:val="20"/>
-        </w:rPr>
-        <w:t xml:space="preserve">temporary catalog which will be discarded upon closing the </w:t>
-      </w:r>
-      <w:proofErr w:type="spellStart"/>
-      <w:r>
-        <w:rPr>
-          <w:rFonts w:ascii="Arial" w:hAnsi="Arial" w:cs="Arial"/>
-          <w:bCs/>
-          <w:sz w:val="20"/>
-          <w:szCs w:val="20"/>
-        </w:rPr>
-        <w:t>TheSkyX</w:t>
-      </w:r>
-      <w:proofErr w:type="spellEnd"/>
-      <w:r>
-        <w:rPr>
-          <w:rFonts w:ascii="Arial" w:hAnsi="Arial" w:cs="Arial"/>
-          <w:bCs/>
-          <w:sz w:val="20"/>
-          <w:szCs w:val="20"/>
-        </w:rPr>
-        <w:t xml:space="preserve"> application can be created </w:t>
-      </w:r>
-      <w:r>
-        <w:rPr>
-          <w:rFonts w:ascii="Arial" w:hAnsi="Arial" w:cs="Arial"/>
-          <w:bCs/>
-          <w:sz w:val="20"/>
-          <w:szCs w:val="20"/>
-        </w:rPr>
-        <w:t xml:space="preserve">very simply.  Upon launch of </w:t>
-      </w:r>
-      <w:proofErr w:type="spellStart"/>
-      <w:r>
-        <w:rPr>
-          <w:rFonts w:ascii="Arial" w:hAnsi="Arial" w:cs="Arial"/>
-          <w:bCs/>
-          <w:sz w:val="20"/>
-          <w:szCs w:val="20"/>
-        </w:rPr>
-        <w:t>TheSkyX</w:t>
-      </w:r>
-      <w:proofErr w:type="spellEnd"/>
-      <w:r>
-        <w:rPr>
-          <w:rFonts w:ascii="Arial" w:hAnsi="Arial" w:cs="Arial"/>
-          <w:bCs/>
-          <w:sz w:val="20"/>
-          <w:szCs w:val="20"/>
-        </w:rPr>
-        <w:t xml:space="preserve">, select </w:t>
-      </w:r>
-      <w:r>
-        <w:rPr>
-          <w:rFonts w:ascii="Arial" w:hAnsi="Arial" w:cs="Arial"/>
-          <w:bCs/>
-          <w:i/>
-          <w:iCs/>
-          <w:sz w:val="20"/>
-          <w:szCs w:val="20"/>
-        </w:rPr>
-        <w:t>Edit</w:t>
-      </w:r>
-      <w:r>
-        <w:rPr>
-          <w:rFonts w:ascii="Arial" w:hAnsi="Arial" w:cs="Arial"/>
-          <w:bCs/>
-          <w:sz w:val="20"/>
-          <w:szCs w:val="20"/>
-        </w:rPr>
-        <w:t xml:space="preserve">, then </w:t>
-      </w:r>
-      <w:r>
-        <w:rPr>
-          <w:rFonts w:ascii="Arial" w:hAnsi="Arial" w:cs="Arial"/>
-          <w:bCs/>
-          <w:i/>
-          <w:iCs/>
-          <w:sz w:val="20"/>
-          <w:szCs w:val="20"/>
-        </w:rPr>
-        <w:t>Paste</w:t>
-      </w:r>
-      <w:r>
-        <w:rPr>
-          <w:rFonts w:ascii="Arial" w:hAnsi="Arial" w:cs="Arial"/>
-          <w:bCs/>
-          <w:sz w:val="20"/>
-          <w:szCs w:val="20"/>
-        </w:rPr>
-        <w:t xml:space="preserve"> </w:t>
-      </w:r>
-      <w:r>
-        <w:rPr>
-          <w:rFonts w:ascii="Arial" w:hAnsi="Arial" w:cs="Arial"/>
-          <w:bCs/>
-          <w:i/>
-          <w:iCs/>
-          <w:sz w:val="20"/>
-          <w:szCs w:val="20"/>
-        </w:rPr>
-        <w:t>Photo</w:t>
-      </w:r>
-      <w:r>
-        <w:rPr>
-          <w:rFonts w:ascii="Arial" w:hAnsi="Arial" w:cs="Arial"/>
-          <w:bCs/>
-          <w:sz w:val="20"/>
-          <w:szCs w:val="20"/>
-        </w:rPr>
-        <w:t xml:space="preserve">.  The catalog will be available for various display, find and observing list functions during that session.  </w:t>
-      </w:r>
-      <w:r>
-        <w:rPr>
-          <w:rFonts w:ascii="Arial" w:hAnsi="Arial" w:cs="Arial"/>
-          <w:bCs/>
-          <w:sz w:val="20"/>
-          <w:szCs w:val="20"/>
-        </w:rPr>
-        <w:t xml:space="preserve">These cataloged objects will be displayed and usable for </w:t>
-      </w:r>
-      <w:r>
-        <w:rPr>
-          <w:rFonts w:ascii="Arial" w:hAnsi="Arial" w:cs="Arial"/>
-          <w:bCs/>
-          <w:i/>
-          <w:iCs/>
-          <w:sz w:val="20"/>
-          <w:szCs w:val="20"/>
-        </w:rPr>
-        <w:t>Find</w:t>
-      </w:r>
-      <w:r>
-        <w:rPr>
-          <w:rFonts w:ascii="Arial" w:hAnsi="Arial" w:cs="Arial"/>
-          <w:bCs/>
-          <w:sz w:val="20"/>
-          <w:szCs w:val="20"/>
-        </w:rPr>
-        <w:t xml:space="preserve"> and Observing </w:t>
-      </w:r>
-      <w:r>
-        <w:rPr>
-          <w:rFonts w:ascii="Arial" w:hAnsi="Arial" w:cs="Arial"/>
-          <w:bCs/>
-          <w:i/>
-          <w:iCs/>
-          <w:sz w:val="20"/>
-          <w:szCs w:val="20"/>
-        </w:rPr>
-        <w:t>List</w:t>
-      </w:r>
-      <w:r>
-        <w:rPr>
-          <w:rFonts w:ascii="Arial" w:hAnsi="Arial" w:cs="Arial"/>
-          <w:bCs/>
-          <w:sz w:val="20"/>
-          <w:szCs w:val="20"/>
-        </w:rPr>
-        <w:t xml:space="preserve"> functions, but, u</w:t>
-      </w:r>
-      <w:r>
-        <w:rPr>
-          <w:rFonts w:ascii="Arial" w:hAnsi="Arial" w:cs="Arial"/>
-          <w:bCs/>
-          <w:sz w:val="20"/>
-          <w:szCs w:val="20"/>
-        </w:rPr>
-        <w:t xml:space="preserve">pon closing </w:t>
-      </w:r>
-      <w:proofErr w:type="spellStart"/>
-      <w:r>
-        <w:rPr>
-          <w:rFonts w:ascii="Arial" w:hAnsi="Arial" w:cs="Arial"/>
-          <w:bCs/>
-          <w:sz w:val="20"/>
-          <w:szCs w:val="20"/>
-        </w:rPr>
-        <w:t>TheSkyX</w:t>
-      </w:r>
-      <w:proofErr w:type="spellEnd"/>
-      <w:r>
-        <w:rPr>
-          <w:rFonts w:ascii="Arial" w:hAnsi="Arial" w:cs="Arial"/>
-          <w:bCs/>
-          <w:sz w:val="20"/>
-          <w:szCs w:val="20"/>
-        </w:rPr>
-        <w:t>,</w:t>
-      </w:r>
-      <w:r>
-        <w:rPr>
-          <w:rFonts w:ascii="Arial" w:hAnsi="Arial" w:cs="Arial"/>
-          <w:bCs/>
-          <w:sz w:val="20"/>
-          <w:szCs w:val="20"/>
-        </w:rPr>
-        <w:t xml:space="preserve"> this catalog will be discarded.</w:t>
-      </w:r>
-    </w:p>
-    <w:p>
-      <w:pPr>
-        <w:rPr>
-          <w:rFonts w:ascii="Arial" w:hAnsi="Arial" w:cs="Arial"/>
-          <w:bCs/>
-          <w:sz w:val="20"/>
-          <w:szCs w:val="20"/>
-        </w:rPr>
-      </w:pPr>
-      <w:r>
-        <w:rPr>
-          <w:rFonts w:ascii="Arial" w:hAnsi="Arial" w:cs="Arial"/>
-          <w:bCs/>
-          <w:sz w:val="20"/>
-          <w:szCs w:val="20"/>
-          <w:u w:val="single"/>
-        </w:rPr>
-        <w:t>Long-Term</w:t>
-      </w:r>
-      <w:r>
-        <w:rPr>
-          <w:rFonts w:ascii="Arial" w:hAnsi="Arial" w:cs="Arial"/>
-          <w:bCs/>
-          <w:sz w:val="20"/>
-          <w:szCs w:val="20"/>
-          <w:u w:val="single"/>
-        </w:rPr>
-        <w:t xml:space="preserve"> Sky Database</w:t>
-      </w:r>
-      <w:r>
-        <w:rPr>
-          <w:rFonts w:ascii="Arial" w:hAnsi="Arial" w:cs="Arial"/>
-          <w:bCs/>
-          <w:sz w:val="20"/>
-          <w:szCs w:val="20"/>
-        </w:rPr>
-        <w:t>:</w:t>
-      </w:r>
-      <w:r>
-        <w:rPr>
-          <w:rFonts w:ascii="Arial" w:hAnsi="Arial" w:cs="Arial"/>
-          <w:bCs/>
-          <w:sz w:val="20"/>
-          <w:szCs w:val="20"/>
-        </w:rPr>
-        <w:t xml:space="preserve"> An SDB which will persist between </w:t>
-      </w:r>
-      <w:proofErr w:type="spellStart"/>
-      <w:r>
-        <w:rPr>
-          <w:rFonts w:ascii="Arial" w:hAnsi="Arial" w:cs="Arial"/>
-          <w:bCs/>
-          <w:sz w:val="20"/>
-          <w:szCs w:val="20"/>
-        </w:rPr>
-        <w:t>TheSkyX</w:t>
-      </w:r>
-      <w:proofErr w:type="spellEnd"/>
-      <w:r>
-        <w:rPr>
-          <w:rFonts w:ascii="Arial" w:hAnsi="Arial" w:cs="Arial"/>
-          <w:bCs/>
-          <w:sz w:val="20"/>
-          <w:szCs w:val="20"/>
-        </w:rPr>
-        <w:t xml:space="preserve"> launches is created using the </w:t>
-      </w:r>
-      <w:r>
-        <w:rPr>
-          <w:rFonts w:ascii="Arial" w:hAnsi="Arial" w:cs="Arial"/>
-          <w:bCs/>
-          <w:i/>
-          <w:iCs/>
-          <w:sz w:val="20"/>
-          <w:szCs w:val="20"/>
-        </w:rPr>
-        <w:t>Create Sky Database</w:t>
-      </w:r>
-      <w:r>
-        <w:rPr>
-          <w:rFonts w:ascii="Arial" w:hAnsi="Arial" w:cs="Arial"/>
-          <w:bCs/>
-          <w:sz w:val="20"/>
-          <w:szCs w:val="20"/>
-        </w:rPr>
-        <w:t xml:space="preserve"> function.  </w:t>
-      </w:r>
-      <w:r>
-        <w:rPr>
-          <w:rFonts w:ascii="Arial" w:hAnsi="Arial" w:cs="Arial"/>
-          <w:bCs/>
-          <w:sz w:val="20"/>
-          <w:szCs w:val="20"/>
-        </w:rPr>
-        <w:t xml:space="preserve">However, a text file output must be </w:t>
-      </w:r>
-      <w:r>
-        <w:rPr>
-          <w:rFonts w:ascii="Arial" w:hAnsi="Arial" w:cs="Arial"/>
-          <w:bCs/>
-          <w:sz w:val="20"/>
-          <w:szCs w:val="20"/>
-        </w:rPr>
-        <w:t xml:space="preserve">created for this operation.  It is not a requirement, but it is recommended that this SDB text file be created in the </w:t>
-      </w:r>
-      <w:proofErr w:type="spellStart"/>
-      <w:r>
-        <w:rPr>
-          <w:rFonts w:ascii="Arial" w:hAnsi="Arial" w:cs="Arial"/>
-          <w:bCs/>
-          <w:i/>
-          <w:iCs/>
-          <w:sz w:val="20"/>
-          <w:szCs w:val="20"/>
-        </w:rPr>
-        <w:t>SoftwareBisque</w:t>
-      </w:r>
-      <w:proofErr w:type="spellEnd"/>
-      <w:proofErr w:type="gramStart"/>
-      <w:r>
-        <w:rPr>
-          <w:rFonts w:ascii="Arial" w:hAnsi="Arial" w:cs="Arial"/>
-          <w:bCs/>
-          <w:i/>
-          <w:iCs/>
-          <w:sz w:val="20"/>
-          <w:szCs w:val="20"/>
-        </w:rPr>
-        <w:t>/..</w:t>
-      </w:r>
-      <w:proofErr w:type="gramEnd"/>
-      <w:r>
-        <w:rPr>
-          <w:rFonts w:ascii="Arial" w:hAnsi="Arial" w:cs="Arial"/>
-          <w:bCs/>
-          <w:i/>
-          <w:iCs/>
-          <w:sz w:val="20"/>
-          <w:szCs w:val="20"/>
-        </w:rPr>
-        <w:t>/SDBs</w:t>
-      </w:r>
-      <w:r>
-        <w:rPr>
-          <w:rFonts w:ascii="Arial" w:hAnsi="Arial" w:cs="Arial"/>
-          <w:bCs/>
-          <w:sz w:val="20"/>
-          <w:szCs w:val="20"/>
-        </w:rPr>
-        <w:t xml:space="preserve"> directory for convenience.  Once Transient Search has created a SDB text file, select the </w:t>
-      </w:r>
-      <w:r>
-        <w:rPr>
-          <w:rFonts w:ascii="Arial" w:hAnsi="Arial" w:cs="Arial"/>
-          <w:bCs/>
-          <w:i/>
-          <w:iCs/>
-          <w:sz w:val="20"/>
-          <w:szCs w:val="20"/>
-        </w:rPr>
-        <w:t>Input</w:t>
-      </w:r>
-      <w:r>
-        <w:rPr>
-          <w:rFonts w:ascii="Arial" w:hAnsi="Arial" w:cs="Arial"/>
-          <w:bCs/>
-          <w:sz w:val="20"/>
-          <w:szCs w:val="20"/>
-        </w:rPr>
-        <w:t xml:space="preserve"> menu and </w:t>
-      </w:r>
-      <w:r>
-        <w:rPr>
-          <w:rFonts w:ascii="Arial" w:hAnsi="Arial" w:cs="Arial"/>
-          <w:bCs/>
-          <w:i/>
-          <w:iCs/>
-          <w:sz w:val="20"/>
-          <w:szCs w:val="20"/>
-        </w:rPr>
-        <w:t>Create Sky Database</w:t>
-      </w:r>
-      <w:r>
-        <w:rPr>
-          <w:rFonts w:ascii="Arial" w:hAnsi="Arial" w:cs="Arial"/>
-          <w:bCs/>
-          <w:sz w:val="20"/>
-          <w:szCs w:val="20"/>
-        </w:rPr>
-        <w:t xml:space="preserve"> from the drop-down menus.</w:t>
-      </w:r>
-      <w:r>
-        <w:rPr>
-          <w:rFonts w:ascii="Arial" w:hAnsi="Arial" w:cs="Arial"/>
-          <w:bCs/>
-          <w:sz w:val="20"/>
-          <w:szCs w:val="20"/>
-        </w:rPr>
-        <w:t xml:space="preserve">  Select the </w:t>
-      </w:r>
-      <w:r>
-        <w:rPr>
-          <w:rFonts w:ascii="Arial" w:hAnsi="Arial" w:cs="Arial"/>
-          <w:bCs/>
-          <w:i/>
-          <w:iCs/>
-          <w:sz w:val="20"/>
-          <w:szCs w:val="20"/>
-        </w:rPr>
-        <w:t>Define Fields</w:t>
-      </w:r>
-      <w:r>
-        <w:rPr>
-          <w:rFonts w:ascii="Arial" w:hAnsi="Arial" w:cs="Arial"/>
-          <w:bCs/>
-          <w:sz w:val="20"/>
-          <w:szCs w:val="20"/>
-        </w:rPr>
-        <w:t xml:space="preserve"> tab</w:t>
-      </w:r>
-      <w:r>
-        <w:rPr>
-          <w:rFonts w:ascii="Arial" w:hAnsi="Arial" w:cs="Arial"/>
-          <w:bCs/>
-          <w:sz w:val="20"/>
-          <w:szCs w:val="20"/>
-        </w:rPr>
-        <w:t xml:space="preserve">, press </w:t>
-      </w:r>
-      <w:r>
-        <w:rPr>
-          <w:rFonts w:ascii="Arial" w:hAnsi="Arial" w:cs="Arial"/>
-          <w:bCs/>
-          <w:i/>
-          <w:iCs/>
-          <w:sz w:val="20"/>
-          <w:szCs w:val="20"/>
-        </w:rPr>
-        <w:t>Choose</w:t>
-      </w:r>
-      <w:r>
-        <w:rPr>
-          <w:rFonts w:ascii="Arial" w:hAnsi="Arial" w:cs="Arial"/>
-          <w:bCs/>
-          <w:sz w:val="20"/>
-          <w:szCs w:val="20"/>
-        </w:rPr>
-        <w:t xml:space="preserve"> for Source text file and browse to the SDB text file to be compiled.  Then select the </w:t>
-      </w:r>
-      <w:r>
-        <w:rPr>
-          <w:rFonts w:ascii="Arial" w:hAnsi="Arial" w:cs="Arial"/>
-          <w:bCs/>
-          <w:i/>
-          <w:iCs/>
-          <w:sz w:val="20"/>
-          <w:szCs w:val="20"/>
-        </w:rPr>
-        <w:t>Compile</w:t>
-      </w:r>
-      <w:r>
-        <w:rPr>
-          <w:rFonts w:ascii="Arial" w:hAnsi="Arial" w:cs="Arial"/>
-          <w:bCs/>
-          <w:sz w:val="20"/>
-          <w:szCs w:val="20"/>
-        </w:rPr>
-        <w:t xml:space="preserve"> tab.  Press </w:t>
-      </w:r>
-      <w:r>
-        <w:rPr>
-          <w:rFonts w:ascii="Arial" w:hAnsi="Arial" w:cs="Arial"/>
-          <w:bCs/>
-          <w:i/>
-          <w:iCs/>
-          <w:sz w:val="20"/>
-          <w:szCs w:val="20"/>
-        </w:rPr>
-        <w:t>Create SDB from Text File</w:t>
-      </w:r>
-      <w:r>
-        <w:rPr>
-          <w:rFonts w:ascii="Arial" w:hAnsi="Arial" w:cs="Arial"/>
-          <w:bCs/>
-          <w:sz w:val="20"/>
-          <w:szCs w:val="20"/>
-        </w:rPr>
-        <w:t xml:space="preserve"> to complete the creation </w:t>
-      </w:r>
-      <w:proofErr w:type="gramStart"/>
-      <w:r>
-        <w:rPr>
-          <w:rFonts w:ascii="Arial" w:hAnsi="Arial" w:cs="Arial"/>
-          <w:bCs/>
-          <w:sz w:val="20"/>
-          <w:szCs w:val="20"/>
-        </w:rPr>
-        <w:t>a</w:t>
-      </w:r>
-      <w:proofErr w:type="gramEnd"/>
-      <w:r>
-        <w:rPr>
-          <w:rFonts w:ascii="Arial" w:hAnsi="Arial" w:cs="Arial"/>
-          <w:bCs/>
-          <w:sz w:val="20"/>
-          <w:szCs w:val="20"/>
-        </w:rPr>
-        <w:t xml:space="preserve"> SDB.  </w:t>
-      </w:r>
-    </w:p>
-    <w:p>
-      <w:pPr>
-        <w:ind w:left="720" w:hanging="720"/>
-        <w:rPr>
-          <w:rFonts w:ascii="Arial" w:hAnsi="Arial" w:cs="Arial"/>
-          <w:bCs/>
-          <w:sz w:val="20"/>
-          <w:szCs w:val="20"/>
-        </w:rPr>
-      </w:pPr>
-      <w:r>
-        <w:rPr>
-          <w:rFonts w:ascii="Arial" w:hAnsi="Arial" w:cs="Arial"/>
-          <w:bCs/>
-          <w:sz w:val="20"/>
-          <w:szCs w:val="20"/>
-        </w:rPr>
-        <w:t xml:space="preserve">To remove an SDB, simply delete </w:t>
-      </w:r>
-      <w:r>
-        <w:rPr>
-          <w:rFonts w:ascii="Arial" w:hAnsi="Arial" w:cs="Arial"/>
-          <w:bCs/>
-          <w:sz w:val="20"/>
-          <w:szCs w:val="20"/>
-        </w:rPr>
-        <w:t xml:space="preserve">the </w:t>
-      </w:r>
-      <w:r>
-        <w:rPr>
-          <w:rFonts w:ascii="Arial" w:hAnsi="Arial" w:cs="Arial"/>
-          <w:bCs/>
-          <w:sz w:val="20"/>
-          <w:szCs w:val="20"/>
-        </w:rPr>
-        <w:t xml:space="preserve">respective *.SDBX file which was created by the </w:t>
-      </w:r>
-      <w:r>
-        <w:rPr>
-          <w:rFonts w:ascii="Arial" w:hAnsi="Arial" w:cs="Arial"/>
-          <w:bCs/>
-          <w:i/>
-          <w:iCs/>
-          <w:sz w:val="20"/>
-          <w:szCs w:val="20"/>
-        </w:rPr>
-        <w:t>Create Sky Database</w:t>
-      </w:r>
-      <w:r>
-        <w:rPr>
-          <w:rFonts w:ascii="Arial" w:hAnsi="Arial" w:cs="Arial"/>
-          <w:bCs/>
-          <w:sz w:val="20"/>
-          <w:szCs w:val="20"/>
-        </w:rPr>
-        <w:t xml:space="preserve"> compilation.</w:t>
-      </w:r>
-    </w:p>
-    <w:p>
-      <w:pPr>
         <w:rPr>
           <w:rFonts w:ascii="Arial" w:hAnsi="Arial" w:cs="Arial"/>
           <w:b/>
@@ -2107,7 +1116,9 @@
           <w:szCs w:val="24"/>
           <w:u w:val="single"/>
         </w:rPr>
-      </w:pPr>
+        <w:t>TheSkyX</w:t>
+      </w:r>
+      <w:proofErr w:type="spellEnd"/>
       <w:r>
         <w:rPr>
           <w:rFonts w:ascii="Arial" w:hAnsi="Arial" w:cs="Arial"/>
@@ -2116,9 +1127,1092 @@
           <w:szCs w:val="24"/>
           <w:u w:val="single"/>
         </w:rPr>
-        <w:t xml:space="preserve">Internal </w:t>
-      </w:r>
-      <w:r>
+        <w:t xml:space="preserve"> (or TheSky64)</w:t>
+      </w:r>
+    </w:p>
+    <w:p>
+      <w:pPr>
+        <w:rPr>
+          <w:rFonts w:ascii="Arial" w:hAnsi="Arial" w:cs="Arial"/>
+          <w:bCs/>
+          <w:sz w:val="20"/>
+          <w:szCs w:val="20"/>
+        </w:rPr>
+      </w:pPr>
+      <w:r>
+        <w:rPr>
+          <w:rFonts w:ascii="Arial" w:hAnsi="Arial" w:cs="Arial"/>
+          <w:bCs/>
+          <w:sz w:val="20"/>
+          <w:szCs w:val="20"/>
+          <w:u w:val="single"/>
+        </w:rPr>
+        <w:t>My Chart Elements</w:t>
+      </w:r>
+      <w:r>
+        <w:rPr>
+          <w:rFonts w:ascii="Arial" w:hAnsi="Arial" w:cs="Arial"/>
+          <w:bCs/>
+          <w:sz w:val="20"/>
+          <w:szCs w:val="20"/>
+        </w:rPr>
+        <w:t xml:space="preserve">:  </w:t>
+      </w:r>
+      <w:r>
+        <w:rPr>
+          <w:rFonts w:ascii="Arial" w:hAnsi="Arial" w:cs="Arial"/>
+          <w:bCs/>
+          <w:sz w:val="20"/>
+          <w:szCs w:val="20"/>
+        </w:rPr>
+        <w:t>A set</w:t>
+      </w:r>
+      <w:r>
+        <w:rPr>
+          <w:rFonts w:ascii="Arial" w:hAnsi="Arial" w:cs="Arial"/>
+          <w:bCs/>
+          <w:sz w:val="20"/>
+          <w:szCs w:val="20"/>
+        </w:rPr>
+        <w:t xml:space="preserve"> chart elements </w:t>
+      </w:r>
+      <w:r>
+        <w:rPr>
+          <w:rFonts w:ascii="Arial" w:hAnsi="Arial" w:cs="Arial"/>
+          <w:bCs/>
+          <w:sz w:val="20"/>
+          <w:szCs w:val="20"/>
+        </w:rPr>
+        <w:t>based on the transient catalog can be easily produced</w:t>
+      </w:r>
+      <w:r>
+        <w:rPr>
+          <w:rFonts w:ascii="Arial" w:hAnsi="Arial" w:cs="Arial"/>
+          <w:bCs/>
+          <w:sz w:val="20"/>
+          <w:szCs w:val="20"/>
+        </w:rPr>
+        <w:t xml:space="preserve">.  Upon launch of </w:t>
+      </w:r>
+      <w:proofErr w:type="spellStart"/>
+      <w:r>
+        <w:rPr>
+          <w:rFonts w:ascii="Arial" w:hAnsi="Arial" w:cs="Arial"/>
+          <w:bCs/>
+          <w:sz w:val="20"/>
+          <w:szCs w:val="20"/>
+        </w:rPr>
+        <w:t>TheSkyX</w:t>
+      </w:r>
+      <w:proofErr w:type="spellEnd"/>
+      <w:r>
+        <w:rPr>
+          <w:rFonts w:ascii="Arial" w:hAnsi="Arial" w:cs="Arial"/>
+          <w:bCs/>
+          <w:sz w:val="20"/>
+          <w:szCs w:val="20"/>
+        </w:rPr>
+        <w:t xml:space="preserve">, select the </w:t>
+      </w:r>
+      <w:r>
+        <w:rPr>
+          <w:rFonts w:ascii="Arial" w:hAnsi="Arial" w:cs="Arial"/>
+          <w:bCs/>
+          <w:i/>
+          <w:iCs/>
+          <w:sz w:val="20"/>
+          <w:szCs w:val="20"/>
+        </w:rPr>
+        <w:t>Input</w:t>
+      </w:r>
+      <w:r>
+        <w:rPr>
+          <w:rFonts w:ascii="Arial" w:hAnsi="Arial" w:cs="Arial"/>
+          <w:bCs/>
+          <w:sz w:val="20"/>
+          <w:szCs w:val="20"/>
+        </w:rPr>
+        <w:t xml:space="preserve"> </w:t>
+      </w:r>
+      <w:r>
+        <w:rPr>
+          <w:rFonts w:ascii="Arial" w:hAnsi="Arial" w:cs="Arial"/>
+          <w:bCs/>
+          <w:sz w:val="20"/>
+          <w:szCs w:val="20"/>
+        </w:rPr>
+        <w:t>menu and</w:t>
+      </w:r>
+      <w:r>
+        <w:rPr>
+          <w:rFonts w:ascii="Arial" w:hAnsi="Arial" w:cs="Arial"/>
+          <w:bCs/>
+          <w:sz w:val="20"/>
+          <w:szCs w:val="20"/>
+        </w:rPr>
+        <w:t xml:space="preserve"> choose</w:t>
+      </w:r>
+      <w:r>
+        <w:rPr>
+          <w:rFonts w:ascii="Arial" w:hAnsi="Arial" w:cs="Arial"/>
+          <w:bCs/>
+          <w:sz w:val="20"/>
+          <w:szCs w:val="20"/>
+        </w:rPr>
+        <w:t xml:space="preserve"> </w:t>
+      </w:r>
+      <w:r>
+        <w:rPr>
+          <w:rFonts w:ascii="Arial" w:hAnsi="Arial" w:cs="Arial"/>
+          <w:bCs/>
+          <w:i/>
+          <w:iCs/>
+          <w:sz w:val="20"/>
+          <w:szCs w:val="20"/>
+        </w:rPr>
+        <w:t>My Chart Elements</w:t>
+      </w:r>
+      <w:r>
+        <w:rPr>
+          <w:rFonts w:ascii="Arial" w:hAnsi="Arial" w:cs="Arial"/>
+          <w:bCs/>
+          <w:sz w:val="20"/>
+          <w:szCs w:val="20"/>
+        </w:rPr>
+        <w:t xml:space="preserve"> </w:t>
+      </w:r>
+      <w:r>
+        <w:rPr>
+          <w:rFonts w:ascii="Arial" w:hAnsi="Arial" w:cs="Arial"/>
+          <w:bCs/>
+          <w:sz w:val="20"/>
+          <w:szCs w:val="20"/>
+        </w:rPr>
+        <w:t xml:space="preserve">from the drop-down menu.  In the </w:t>
+      </w:r>
+      <w:r>
+        <w:rPr>
+          <w:rFonts w:ascii="Arial" w:hAnsi="Arial" w:cs="Arial"/>
+          <w:bCs/>
+          <w:i/>
+          <w:iCs/>
+          <w:sz w:val="20"/>
+          <w:szCs w:val="20"/>
+        </w:rPr>
+        <w:t>My Chart Elements</w:t>
+      </w:r>
+      <w:r>
+        <w:rPr>
+          <w:rFonts w:ascii="Arial" w:hAnsi="Arial" w:cs="Arial"/>
+          <w:bCs/>
+          <w:sz w:val="20"/>
+          <w:szCs w:val="20"/>
+        </w:rPr>
+        <w:t xml:space="preserve"> pop-up window, </w:t>
+      </w:r>
+      <w:r>
+        <w:rPr>
+          <w:rFonts w:ascii="Arial" w:hAnsi="Arial" w:cs="Arial"/>
+          <w:bCs/>
+          <w:sz w:val="20"/>
+          <w:szCs w:val="20"/>
+        </w:rPr>
+        <w:t xml:space="preserve">check </w:t>
+      </w:r>
+      <w:r>
+        <w:rPr>
+          <w:rFonts w:ascii="Arial" w:hAnsi="Arial" w:cs="Arial"/>
+          <w:bCs/>
+          <w:i/>
+          <w:iCs/>
+          <w:sz w:val="20"/>
+          <w:szCs w:val="20"/>
+        </w:rPr>
+        <w:t>Show My Chart Elements</w:t>
+      </w:r>
+      <w:r>
+        <w:rPr>
+          <w:rFonts w:ascii="Arial" w:hAnsi="Arial" w:cs="Arial"/>
+          <w:bCs/>
+          <w:sz w:val="20"/>
+          <w:szCs w:val="20"/>
+        </w:rPr>
+        <w:t xml:space="preserve"> and </w:t>
+      </w:r>
+      <w:r>
+        <w:rPr>
+          <w:rFonts w:ascii="Arial" w:hAnsi="Arial" w:cs="Arial"/>
+          <w:bCs/>
+          <w:sz w:val="20"/>
+          <w:szCs w:val="20"/>
+        </w:rPr>
+        <w:t xml:space="preserve">select the </w:t>
+      </w:r>
+      <w:r>
+        <w:rPr>
+          <w:rFonts w:ascii="Arial" w:hAnsi="Arial" w:cs="Arial"/>
+          <w:bCs/>
+          <w:i/>
+          <w:iCs/>
+          <w:sz w:val="20"/>
+          <w:szCs w:val="20"/>
+        </w:rPr>
+        <w:t>Export/Import</w:t>
+      </w:r>
+      <w:r>
+        <w:rPr>
+          <w:rFonts w:ascii="Arial" w:hAnsi="Arial" w:cs="Arial"/>
+          <w:bCs/>
+          <w:sz w:val="20"/>
+          <w:szCs w:val="20"/>
+        </w:rPr>
+        <w:t xml:space="preserve"> tab.</w:t>
+      </w:r>
+      <w:r>
+        <w:rPr>
+          <w:rFonts w:ascii="Arial" w:hAnsi="Arial" w:cs="Arial"/>
+          <w:bCs/>
+          <w:sz w:val="20"/>
+          <w:szCs w:val="20"/>
+        </w:rPr>
+        <w:t xml:space="preserve">  Under </w:t>
+      </w:r>
+      <w:r>
+        <w:rPr>
+          <w:rFonts w:ascii="Arial" w:hAnsi="Arial" w:cs="Arial"/>
+          <w:bCs/>
+          <w:i/>
+          <w:iCs/>
+          <w:sz w:val="20"/>
+          <w:szCs w:val="20"/>
+        </w:rPr>
+        <w:t xml:space="preserve">Import Chart Elements from </w:t>
+      </w:r>
+      <w:r>
+        <w:rPr>
+          <w:rFonts w:ascii="Arial" w:hAnsi="Arial" w:cs="Arial"/>
+          <w:bCs/>
+          <w:i/>
+          <w:iCs/>
+          <w:sz w:val="20"/>
+          <w:szCs w:val="20"/>
+        </w:rPr>
+        <w:t>Text</w:t>
+      </w:r>
+      <w:r>
+        <w:rPr>
+          <w:rFonts w:ascii="Arial" w:hAnsi="Arial" w:cs="Arial"/>
+          <w:bCs/>
+          <w:sz w:val="20"/>
+          <w:szCs w:val="20"/>
+        </w:rPr>
+        <w:t xml:space="preserve">, pick either </w:t>
+      </w:r>
+      <w:r>
+        <w:rPr>
+          <w:rFonts w:ascii="Arial" w:hAnsi="Arial" w:cs="Arial"/>
+          <w:bCs/>
+          <w:i/>
+          <w:iCs/>
+          <w:sz w:val="20"/>
+          <w:szCs w:val="20"/>
+        </w:rPr>
+        <w:t>From File</w:t>
+      </w:r>
+      <w:r>
+        <w:rPr>
+          <w:rFonts w:ascii="Arial" w:hAnsi="Arial" w:cs="Arial"/>
+          <w:bCs/>
+          <w:sz w:val="20"/>
+          <w:szCs w:val="20"/>
+        </w:rPr>
+        <w:t xml:space="preserve"> or </w:t>
+      </w:r>
+      <w:r>
+        <w:rPr>
+          <w:rFonts w:ascii="Arial" w:hAnsi="Arial" w:cs="Arial"/>
+          <w:bCs/>
+          <w:i/>
+          <w:iCs/>
+          <w:sz w:val="20"/>
+          <w:szCs w:val="20"/>
+        </w:rPr>
+        <w:t>From Clipboard</w:t>
+      </w:r>
+      <w:r>
+        <w:rPr>
+          <w:rFonts w:ascii="Arial" w:hAnsi="Arial" w:cs="Arial"/>
+          <w:bCs/>
+          <w:sz w:val="20"/>
+          <w:szCs w:val="20"/>
+        </w:rPr>
+        <w:t xml:space="preserve"> depending on what output was selected from Transient Search.  </w:t>
+      </w:r>
+      <w:r>
+        <w:rPr>
+          <w:rFonts w:ascii="Arial" w:hAnsi="Arial" w:cs="Arial"/>
+          <w:bCs/>
+          <w:sz w:val="20"/>
+          <w:szCs w:val="20"/>
+        </w:rPr>
+        <w:t xml:space="preserve">These chart elements will be displayed and persist between launches of </w:t>
+      </w:r>
+      <w:proofErr w:type="spellStart"/>
+      <w:proofErr w:type="gramStart"/>
+      <w:r>
+        <w:rPr>
+          <w:rFonts w:ascii="Arial" w:hAnsi="Arial" w:cs="Arial"/>
+          <w:bCs/>
+          <w:sz w:val="20"/>
+          <w:szCs w:val="20"/>
+        </w:rPr>
+        <w:t>TheSkyX</w:t>
+      </w:r>
+      <w:proofErr w:type="spellEnd"/>
+      <w:r>
+        <w:rPr>
+          <w:rFonts w:ascii="Arial" w:hAnsi="Arial" w:cs="Arial"/>
+          <w:bCs/>
+          <w:sz w:val="20"/>
+          <w:szCs w:val="20"/>
+        </w:rPr>
+        <w:t>, but</w:t>
+      </w:r>
+      <w:proofErr w:type="gramEnd"/>
+      <w:r>
+        <w:rPr>
+          <w:rFonts w:ascii="Arial" w:hAnsi="Arial" w:cs="Arial"/>
+          <w:bCs/>
+          <w:sz w:val="20"/>
+          <w:szCs w:val="20"/>
+        </w:rPr>
+        <w:t xml:space="preserve"> are not usable for </w:t>
+      </w:r>
+      <w:r>
+        <w:rPr>
+          <w:rFonts w:ascii="Arial" w:hAnsi="Arial" w:cs="Arial"/>
+          <w:bCs/>
+          <w:i/>
+          <w:iCs/>
+          <w:sz w:val="20"/>
+          <w:szCs w:val="20"/>
+        </w:rPr>
+        <w:t>Find</w:t>
+      </w:r>
+      <w:r>
+        <w:rPr>
+          <w:rFonts w:ascii="Arial" w:hAnsi="Arial" w:cs="Arial"/>
+          <w:bCs/>
+          <w:sz w:val="20"/>
+          <w:szCs w:val="20"/>
+        </w:rPr>
+        <w:t xml:space="preserve"> or </w:t>
+      </w:r>
+      <w:r>
+        <w:rPr>
+          <w:rFonts w:ascii="Arial" w:hAnsi="Arial" w:cs="Arial"/>
+          <w:bCs/>
+          <w:i/>
+          <w:iCs/>
+          <w:sz w:val="20"/>
+          <w:szCs w:val="20"/>
+        </w:rPr>
+        <w:t>Observing List</w:t>
+      </w:r>
+      <w:r>
+        <w:rPr>
+          <w:rFonts w:ascii="Arial" w:hAnsi="Arial" w:cs="Arial"/>
+          <w:bCs/>
+          <w:sz w:val="20"/>
+          <w:szCs w:val="20"/>
+        </w:rPr>
+        <w:t xml:space="preserve"> functions.</w:t>
+      </w:r>
+    </w:p>
+    <w:p>
+      <w:pPr>
+        <w:rPr>
+          <w:rFonts w:ascii="Arial" w:hAnsi="Arial" w:cs="Arial"/>
+          <w:bCs/>
+          <w:sz w:val="20"/>
+          <w:szCs w:val="20"/>
+        </w:rPr>
+      </w:pPr>
+      <w:r>
+        <w:rPr>
+          <w:rFonts w:ascii="Arial" w:hAnsi="Arial" w:cs="Arial"/>
+          <w:bCs/>
+          <w:sz w:val="20"/>
+          <w:szCs w:val="20"/>
+          <w:u w:val="single"/>
+        </w:rPr>
+        <w:t>Short-Term</w:t>
+      </w:r>
+      <w:r>
+        <w:rPr>
+          <w:rFonts w:ascii="Arial" w:hAnsi="Arial" w:cs="Arial"/>
+          <w:bCs/>
+          <w:sz w:val="20"/>
+          <w:szCs w:val="20"/>
+          <w:u w:val="single"/>
+        </w:rPr>
+        <w:t xml:space="preserve"> </w:t>
+      </w:r>
+      <w:r>
+        <w:rPr>
+          <w:rFonts w:ascii="Arial" w:hAnsi="Arial" w:cs="Arial"/>
+          <w:bCs/>
+          <w:sz w:val="20"/>
+          <w:szCs w:val="20"/>
+          <w:u w:val="single"/>
+        </w:rPr>
+        <w:t>Sky Database</w:t>
+      </w:r>
+      <w:r>
+        <w:rPr>
+          <w:rFonts w:ascii="Arial" w:hAnsi="Arial" w:cs="Arial"/>
+          <w:bCs/>
+          <w:sz w:val="20"/>
+          <w:szCs w:val="20"/>
+        </w:rPr>
+        <w:t>:</w:t>
+      </w:r>
+      <w:r>
+        <w:rPr>
+          <w:rFonts w:ascii="Arial" w:hAnsi="Arial" w:cs="Arial"/>
+          <w:bCs/>
+          <w:sz w:val="20"/>
+          <w:szCs w:val="20"/>
+        </w:rPr>
+        <w:t xml:space="preserve"> A </w:t>
+      </w:r>
+      <w:r>
+        <w:rPr>
+          <w:rFonts w:ascii="Arial" w:hAnsi="Arial" w:cs="Arial"/>
+          <w:bCs/>
+          <w:sz w:val="20"/>
+          <w:szCs w:val="20"/>
+        </w:rPr>
+        <w:t xml:space="preserve">temporary catalog which will be discarded upon closing the </w:t>
+      </w:r>
+      <w:proofErr w:type="spellStart"/>
+      <w:r>
+        <w:rPr>
+          <w:rFonts w:ascii="Arial" w:hAnsi="Arial" w:cs="Arial"/>
+          <w:bCs/>
+          <w:sz w:val="20"/>
+          <w:szCs w:val="20"/>
+        </w:rPr>
+        <w:t>TheSkyX</w:t>
+      </w:r>
+      <w:proofErr w:type="spellEnd"/>
+      <w:r>
+        <w:rPr>
+          <w:rFonts w:ascii="Arial" w:hAnsi="Arial" w:cs="Arial"/>
+          <w:bCs/>
+          <w:sz w:val="20"/>
+          <w:szCs w:val="20"/>
+        </w:rPr>
+        <w:t xml:space="preserve"> application can be created </w:t>
+      </w:r>
+      <w:r>
+        <w:rPr>
+          <w:rFonts w:ascii="Arial" w:hAnsi="Arial" w:cs="Arial"/>
+          <w:bCs/>
+          <w:sz w:val="20"/>
+          <w:szCs w:val="20"/>
+        </w:rPr>
+        <w:t xml:space="preserve">very simply.  Upon launch of </w:t>
+      </w:r>
+      <w:proofErr w:type="spellStart"/>
+      <w:r>
+        <w:rPr>
+          <w:rFonts w:ascii="Arial" w:hAnsi="Arial" w:cs="Arial"/>
+          <w:bCs/>
+          <w:sz w:val="20"/>
+          <w:szCs w:val="20"/>
+        </w:rPr>
+        <w:t>TheSkyX</w:t>
+      </w:r>
+      <w:proofErr w:type="spellEnd"/>
+      <w:r>
+        <w:rPr>
+          <w:rFonts w:ascii="Arial" w:hAnsi="Arial" w:cs="Arial"/>
+          <w:bCs/>
+          <w:sz w:val="20"/>
+          <w:szCs w:val="20"/>
+        </w:rPr>
+        <w:t xml:space="preserve">, select </w:t>
+      </w:r>
+      <w:r>
+        <w:rPr>
+          <w:rFonts w:ascii="Arial" w:hAnsi="Arial" w:cs="Arial"/>
+          <w:bCs/>
+          <w:i/>
+          <w:iCs/>
+          <w:sz w:val="20"/>
+          <w:szCs w:val="20"/>
+        </w:rPr>
+        <w:t>Edit</w:t>
+      </w:r>
+      <w:r>
+        <w:rPr>
+          <w:rFonts w:ascii="Arial" w:hAnsi="Arial" w:cs="Arial"/>
+          <w:bCs/>
+          <w:sz w:val="20"/>
+          <w:szCs w:val="20"/>
+        </w:rPr>
+        <w:t xml:space="preserve">, then </w:t>
+      </w:r>
+      <w:r>
+        <w:rPr>
+          <w:rFonts w:ascii="Arial" w:hAnsi="Arial" w:cs="Arial"/>
+          <w:bCs/>
+          <w:i/>
+          <w:iCs/>
+          <w:sz w:val="20"/>
+          <w:szCs w:val="20"/>
+        </w:rPr>
+        <w:t>Paste</w:t>
+      </w:r>
+      <w:r>
+        <w:rPr>
+          <w:rFonts w:ascii="Arial" w:hAnsi="Arial" w:cs="Arial"/>
+          <w:bCs/>
+          <w:sz w:val="20"/>
+          <w:szCs w:val="20"/>
+        </w:rPr>
+        <w:t xml:space="preserve"> </w:t>
+      </w:r>
+      <w:r>
+        <w:rPr>
+          <w:rFonts w:ascii="Arial" w:hAnsi="Arial" w:cs="Arial"/>
+          <w:bCs/>
+          <w:i/>
+          <w:iCs/>
+          <w:sz w:val="20"/>
+          <w:szCs w:val="20"/>
+        </w:rPr>
+        <w:t>Photo</w:t>
+      </w:r>
+      <w:r>
+        <w:rPr>
+          <w:rFonts w:ascii="Arial" w:hAnsi="Arial" w:cs="Arial"/>
+          <w:bCs/>
+          <w:sz w:val="20"/>
+          <w:szCs w:val="20"/>
+        </w:rPr>
+        <w:t xml:space="preserve">.  The catalog will be available for various display, find and observing list functions during that session.  </w:t>
+      </w:r>
+      <w:r>
+        <w:rPr>
+          <w:rFonts w:ascii="Arial" w:hAnsi="Arial" w:cs="Arial"/>
+          <w:bCs/>
+          <w:sz w:val="20"/>
+          <w:szCs w:val="20"/>
+        </w:rPr>
+        <w:t xml:space="preserve">These cataloged objects will be displayed and usable for </w:t>
+      </w:r>
+      <w:r>
+        <w:rPr>
+          <w:rFonts w:ascii="Arial" w:hAnsi="Arial" w:cs="Arial"/>
+          <w:bCs/>
+          <w:i/>
+          <w:iCs/>
+          <w:sz w:val="20"/>
+          <w:szCs w:val="20"/>
+        </w:rPr>
+        <w:t>Find</w:t>
+      </w:r>
+      <w:r>
+        <w:rPr>
+          <w:rFonts w:ascii="Arial" w:hAnsi="Arial" w:cs="Arial"/>
+          <w:bCs/>
+          <w:sz w:val="20"/>
+          <w:szCs w:val="20"/>
+        </w:rPr>
+        <w:t xml:space="preserve"> and Observing </w:t>
+      </w:r>
+      <w:r>
+        <w:rPr>
+          <w:rFonts w:ascii="Arial" w:hAnsi="Arial" w:cs="Arial"/>
+          <w:bCs/>
+          <w:i/>
+          <w:iCs/>
+          <w:sz w:val="20"/>
+          <w:szCs w:val="20"/>
+        </w:rPr>
+        <w:t>List</w:t>
+      </w:r>
+      <w:r>
+        <w:rPr>
+          <w:rFonts w:ascii="Arial" w:hAnsi="Arial" w:cs="Arial"/>
+          <w:bCs/>
+          <w:sz w:val="20"/>
+          <w:szCs w:val="20"/>
+        </w:rPr>
+        <w:t xml:space="preserve"> functions, but, u</w:t>
+      </w:r>
+      <w:r>
+        <w:rPr>
+          <w:rFonts w:ascii="Arial" w:hAnsi="Arial" w:cs="Arial"/>
+          <w:bCs/>
+          <w:sz w:val="20"/>
+          <w:szCs w:val="20"/>
+        </w:rPr>
+        <w:t xml:space="preserve">pon closing </w:t>
+      </w:r>
+      <w:proofErr w:type="spellStart"/>
+      <w:r>
+        <w:rPr>
+          <w:rFonts w:ascii="Arial" w:hAnsi="Arial" w:cs="Arial"/>
+          <w:bCs/>
+          <w:sz w:val="20"/>
+          <w:szCs w:val="20"/>
+        </w:rPr>
+        <w:t>TheSkyX</w:t>
+      </w:r>
+      <w:proofErr w:type="spellEnd"/>
+      <w:r>
+        <w:rPr>
+          <w:rFonts w:ascii="Arial" w:hAnsi="Arial" w:cs="Arial"/>
+          <w:bCs/>
+          <w:sz w:val="20"/>
+          <w:szCs w:val="20"/>
+        </w:rPr>
+        <w:t>,</w:t>
+      </w:r>
+      <w:r>
+        <w:rPr>
+          <w:rFonts w:ascii="Arial" w:hAnsi="Arial" w:cs="Arial"/>
+          <w:bCs/>
+          <w:sz w:val="20"/>
+          <w:szCs w:val="20"/>
+        </w:rPr>
+        <w:t xml:space="preserve"> this catalog will be discarded</w:t>
+      </w:r>
+      <w:r>
+        <w:rPr>
+          <w:rFonts w:ascii="Arial" w:hAnsi="Arial" w:cs="Arial"/>
+          <w:bCs/>
+          <w:sz w:val="20"/>
+          <w:szCs w:val="20"/>
+        </w:rPr>
+        <w:t xml:space="preserve">.  The same </w:t>
+      </w:r>
+      <w:r>
+        <w:rPr>
+          <w:rFonts w:ascii="Arial" w:hAnsi="Arial" w:cs="Arial"/>
+          <w:bCs/>
+          <w:sz w:val="20"/>
+          <w:szCs w:val="20"/>
+        </w:rPr>
+        <w:t xml:space="preserve">function can be applied by using </w:t>
+      </w:r>
+      <w:r>
+        <w:rPr>
+          <w:rFonts w:ascii="Arial" w:hAnsi="Arial" w:cs="Arial"/>
+          <w:bCs/>
+          <w:i/>
+          <w:iCs/>
+          <w:sz w:val="20"/>
+          <w:szCs w:val="20"/>
+        </w:rPr>
+        <w:t>Input-&gt;Create Sky Database-&gt;</w:t>
+      </w:r>
+      <w:r>
+        <w:rPr>
+          <w:rFonts w:ascii="Arial" w:hAnsi="Arial" w:cs="Arial"/>
+          <w:bCs/>
+          <w:i/>
+          <w:iCs/>
+          <w:sz w:val="20"/>
+          <w:szCs w:val="20"/>
+        </w:rPr>
+        <w:t>Behavior tab-&gt;</w:t>
+      </w:r>
+      <w:r>
+        <w:rPr>
+          <w:rFonts w:ascii="Arial" w:hAnsi="Arial" w:cs="Arial"/>
+          <w:bCs/>
+          <w:i/>
+          <w:iCs/>
+          <w:sz w:val="20"/>
+          <w:szCs w:val="20"/>
+        </w:rPr>
+        <w:t>Source Text File-&gt;Paste.</w:t>
+      </w:r>
+    </w:p>
+    <w:p>
+      <w:pPr>
+        <w:rPr>
+          <w:rFonts w:ascii="Arial" w:hAnsi="Arial" w:cs="Arial"/>
+          <w:bCs/>
+          <w:sz w:val="20"/>
+          <w:szCs w:val="20"/>
+        </w:rPr>
+      </w:pPr>
+      <w:r>
+        <w:rPr>
+          <w:rFonts w:ascii="Arial" w:hAnsi="Arial" w:cs="Arial"/>
+          <w:bCs/>
+          <w:sz w:val="20"/>
+          <w:szCs w:val="20"/>
+          <w:u w:val="single"/>
+        </w:rPr>
+        <w:t>Long-Term</w:t>
+      </w:r>
+      <w:r>
+        <w:rPr>
+          <w:rFonts w:ascii="Arial" w:hAnsi="Arial" w:cs="Arial"/>
+          <w:bCs/>
+          <w:sz w:val="20"/>
+          <w:szCs w:val="20"/>
+          <w:u w:val="single"/>
+        </w:rPr>
+        <w:t xml:space="preserve"> Sky Database</w:t>
+      </w:r>
+      <w:r>
+        <w:rPr>
+          <w:rFonts w:ascii="Arial" w:hAnsi="Arial" w:cs="Arial"/>
+          <w:bCs/>
+          <w:sz w:val="20"/>
+          <w:szCs w:val="20"/>
+        </w:rPr>
+        <w:t>:</w:t>
+      </w:r>
+      <w:r>
+        <w:rPr>
+          <w:rFonts w:ascii="Arial" w:hAnsi="Arial" w:cs="Arial"/>
+          <w:bCs/>
+          <w:sz w:val="20"/>
+          <w:szCs w:val="20"/>
+        </w:rPr>
+        <w:t xml:space="preserve"> An SDB which will persist between </w:t>
+      </w:r>
+      <w:proofErr w:type="spellStart"/>
+      <w:r>
+        <w:rPr>
+          <w:rFonts w:ascii="Arial" w:hAnsi="Arial" w:cs="Arial"/>
+          <w:bCs/>
+          <w:sz w:val="20"/>
+          <w:szCs w:val="20"/>
+        </w:rPr>
+        <w:t>TheSkyX</w:t>
+      </w:r>
+      <w:proofErr w:type="spellEnd"/>
+      <w:r>
+        <w:rPr>
+          <w:rFonts w:ascii="Arial" w:hAnsi="Arial" w:cs="Arial"/>
+          <w:bCs/>
+          <w:sz w:val="20"/>
+          <w:szCs w:val="20"/>
+        </w:rPr>
+        <w:t xml:space="preserve"> launches is created using the </w:t>
+      </w:r>
+      <w:r>
+        <w:rPr>
+          <w:rFonts w:ascii="Arial" w:hAnsi="Arial" w:cs="Arial"/>
+          <w:bCs/>
+          <w:i/>
+          <w:iCs/>
+          <w:sz w:val="20"/>
+          <w:szCs w:val="20"/>
+        </w:rPr>
+        <w:t>Create Sky Database</w:t>
+      </w:r>
+      <w:r>
+        <w:rPr>
+          <w:rFonts w:ascii="Arial" w:hAnsi="Arial" w:cs="Arial"/>
+          <w:bCs/>
+          <w:sz w:val="20"/>
+          <w:szCs w:val="20"/>
+        </w:rPr>
+        <w:t xml:space="preserve"> function.  </w:t>
+      </w:r>
+      <w:r>
+        <w:rPr>
+          <w:rFonts w:ascii="Arial" w:hAnsi="Arial" w:cs="Arial"/>
+          <w:bCs/>
+          <w:sz w:val="20"/>
+          <w:szCs w:val="20"/>
+        </w:rPr>
+        <w:t xml:space="preserve">However, a text file output must be </w:t>
+      </w:r>
+      <w:r>
+        <w:rPr>
+          <w:rFonts w:ascii="Arial" w:hAnsi="Arial" w:cs="Arial"/>
+          <w:bCs/>
+          <w:sz w:val="20"/>
+          <w:szCs w:val="20"/>
+        </w:rPr>
+        <w:t xml:space="preserve">created for this operation.  It is not a requirement, but it is recommended that this SDB text file be created in the </w:t>
+      </w:r>
+      <w:proofErr w:type="spellStart"/>
+      <w:r>
+        <w:rPr>
+          <w:rFonts w:ascii="Arial" w:hAnsi="Arial" w:cs="Arial"/>
+          <w:bCs/>
+          <w:i/>
+          <w:iCs/>
+          <w:sz w:val="20"/>
+          <w:szCs w:val="20"/>
+        </w:rPr>
+        <w:t>SoftwareBisque</w:t>
+      </w:r>
+      <w:proofErr w:type="spellEnd"/>
+      <w:proofErr w:type="gramStart"/>
+      <w:r>
+        <w:rPr>
+          <w:rFonts w:ascii="Arial" w:hAnsi="Arial" w:cs="Arial"/>
+          <w:bCs/>
+          <w:i/>
+          <w:iCs/>
+          <w:sz w:val="20"/>
+          <w:szCs w:val="20"/>
+        </w:rPr>
+        <w:t>/..</w:t>
+      </w:r>
+      <w:proofErr w:type="gramEnd"/>
+      <w:r>
+        <w:rPr>
+          <w:rFonts w:ascii="Arial" w:hAnsi="Arial" w:cs="Arial"/>
+          <w:bCs/>
+          <w:i/>
+          <w:iCs/>
+          <w:sz w:val="20"/>
+          <w:szCs w:val="20"/>
+        </w:rPr>
+        <w:t>/SDBs</w:t>
+      </w:r>
+      <w:r>
+        <w:rPr>
+          <w:rFonts w:ascii="Arial" w:hAnsi="Arial" w:cs="Arial"/>
+          <w:bCs/>
+          <w:sz w:val="20"/>
+          <w:szCs w:val="20"/>
+        </w:rPr>
+        <w:t xml:space="preserve"> directory for convenience.  Once Transient Search has created a SDB text file, select the </w:t>
+      </w:r>
+      <w:r>
+        <w:rPr>
+          <w:rFonts w:ascii="Arial" w:hAnsi="Arial" w:cs="Arial"/>
+          <w:bCs/>
+          <w:i/>
+          <w:iCs/>
+          <w:sz w:val="20"/>
+          <w:szCs w:val="20"/>
+        </w:rPr>
+        <w:t>Input</w:t>
+      </w:r>
+      <w:r>
+        <w:rPr>
+          <w:rFonts w:ascii="Arial" w:hAnsi="Arial" w:cs="Arial"/>
+          <w:bCs/>
+          <w:sz w:val="20"/>
+          <w:szCs w:val="20"/>
+        </w:rPr>
+        <w:t xml:space="preserve"> menu and </w:t>
+      </w:r>
+      <w:r>
+        <w:rPr>
+          <w:rFonts w:ascii="Arial" w:hAnsi="Arial" w:cs="Arial"/>
+          <w:bCs/>
+          <w:i/>
+          <w:iCs/>
+          <w:sz w:val="20"/>
+          <w:szCs w:val="20"/>
+        </w:rPr>
+        <w:t>Create Sky Database</w:t>
+      </w:r>
+      <w:r>
+        <w:rPr>
+          <w:rFonts w:ascii="Arial" w:hAnsi="Arial" w:cs="Arial"/>
+          <w:bCs/>
+          <w:sz w:val="20"/>
+          <w:szCs w:val="20"/>
+        </w:rPr>
+        <w:t xml:space="preserve"> from the drop-down menus.</w:t>
+      </w:r>
+      <w:r>
+        <w:rPr>
+          <w:rFonts w:ascii="Arial" w:hAnsi="Arial" w:cs="Arial"/>
+          <w:bCs/>
+          <w:sz w:val="20"/>
+          <w:szCs w:val="20"/>
+        </w:rPr>
+        <w:t xml:space="preserve">  Select the </w:t>
+      </w:r>
+      <w:r>
+        <w:rPr>
+          <w:rFonts w:ascii="Arial" w:hAnsi="Arial" w:cs="Arial"/>
+          <w:bCs/>
+          <w:i/>
+          <w:iCs/>
+          <w:sz w:val="20"/>
+          <w:szCs w:val="20"/>
+        </w:rPr>
+        <w:t>Define Fields</w:t>
+      </w:r>
+      <w:r>
+        <w:rPr>
+          <w:rFonts w:ascii="Arial" w:hAnsi="Arial" w:cs="Arial"/>
+          <w:bCs/>
+          <w:sz w:val="20"/>
+          <w:szCs w:val="20"/>
+        </w:rPr>
+        <w:t xml:space="preserve"> tab</w:t>
+      </w:r>
+      <w:r>
+        <w:rPr>
+          <w:rFonts w:ascii="Arial" w:hAnsi="Arial" w:cs="Arial"/>
+          <w:bCs/>
+          <w:sz w:val="20"/>
+          <w:szCs w:val="20"/>
+        </w:rPr>
+        <w:t xml:space="preserve">, press </w:t>
+      </w:r>
+      <w:r>
+        <w:rPr>
+          <w:rFonts w:ascii="Arial" w:hAnsi="Arial" w:cs="Arial"/>
+          <w:bCs/>
+          <w:i/>
+          <w:iCs/>
+          <w:sz w:val="20"/>
+          <w:szCs w:val="20"/>
+        </w:rPr>
+        <w:t>Choose</w:t>
+      </w:r>
+      <w:r>
+        <w:rPr>
+          <w:rFonts w:ascii="Arial" w:hAnsi="Arial" w:cs="Arial"/>
+          <w:bCs/>
+          <w:sz w:val="20"/>
+          <w:szCs w:val="20"/>
+        </w:rPr>
+        <w:t xml:space="preserve"> for Source text file and browse to the SDB text file to be compiled.  Then select the </w:t>
+      </w:r>
+      <w:r>
+        <w:rPr>
+          <w:rFonts w:ascii="Arial" w:hAnsi="Arial" w:cs="Arial"/>
+          <w:bCs/>
+          <w:i/>
+          <w:iCs/>
+          <w:sz w:val="20"/>
+          <w:szCs w:val="20"/>
+        </w:rPr>
+        <w:t>Compile</w:t>
+      </w:r>
+      <w:r>
+        <w:rPr>
+          <w:rFonts w:ascii="Arial" w:hAnsi="Arial" w:cs="Arial"/>
+          <w:bCs/>
+          <w:sz w:val="20"/>
+          <w:szCs w:val="20"/>
+        </w:rPr>
+        <w:t xml:space="preserve"> tab.  Press </w:t>
+      </w:r>
+      <w:r>
+        <w:rPr>
+          <w:rFonts w:ascii="Arial" w:hAnsi="Arial" w:cs="Arial"/>
+          <w:bCs/>
+          <w:i/>
+          <w:iCs/>
+          <w:sz w:val="20"/>
+          <w:szCs w:val="20"/>
+        </w:rPr>
+        <w:t>Create SDB from Text File</w:t>
+      </w:r>
+      <w:r>
+        <w:rPr>
+          <w:rFonts w:ascii="Arial" w:hAnsi="Arial" w:cs="Arial"/>
+          <w:bCs/>
+          <w:sz w:val="20"/>
+          <w:szCs w:val="20"/>
+        </w:rPr>
+        <w:t xml:space="preserve"> to complete the creation </w:t>
+      </w:r>
+      <w:proofErr w:type="gramStart"/>
+      <w:r>
+        <w:rPr>
+          <w:rFonts w:ascii="Arial" w:hAnsi="Arial" w:cs="Arial"/>
+          <w:bCs/>
+          <w:sz w:val="20"/>
+          <w:szCs w:val="20"/>
+        </w:rPr>
+        <w:t>a</w:t>
+      </w:r>
+      <w:proofErr w:type="gramEnd"/>
+      <w:r>
+        <w:rPr>
+          <w:rFonts w:ascii="Arial" w:hAnsi="Arial" w:cs="Arial"/>
+          <w:bCs/>
+          <w:sz w:val="20"/>
+          <w:szCs w:val="20"/>
+        </w:rPr>
+        <w:t xml:space="preserve"> SDB.  </w:t>
+      </w:r>
+    </w:p>
+    <w:p>
+      <w:pPr>
+        <w:ind w:left="720" w:hanging="720"/>
+        <w:rPr>
+          <w:rFonts w:ascii="Arial" w:hAnsi="Arial" w:cs="Arial"/>
+          <w:bCs/>
+          <w:sz w:val="20"/>
+          <w:szCs w:val="20"/>
+        </w:rPr>
+      </w:pPr>
+      <w:r>
+        <w:rPr>
+          <w:rFonts w:ascii="Arial" w:hAnsi="Arial" w:cs="Arial"/>
+          <w:bCs/>
+          <w:sz w:val="20"/>
+          <w:szCs w:val="20"/>
+        </w:rPr>
+        <w:t xml:space="preserve">To remove an SDB, simply delete </w:t>
+      </w:r>
+      <w:r>
+        <w:rPr>
+          <w:rFonts w:ascii="Arial" w:hAnsi="Arial" w:cs="Arial"/>
+          <w:bCs/>
+          <w:sz w:val="20"/>
+          <w:szCs w:val="20"/>
+        </w:rPr>
+        <w:t xml:space="preserve">the </w:t>
+      </w:r>
+      <w:r>
+        <w:rPr>
+          <w:rFonts w:ascii="Arial" w:hAnsi="Arial" w:cs="Arial"/>
+          <w:bCs/>
+          <w:sz w:val="20"/>
+          <w:szCs w:val="20"/>
+        </w:rPr>
+        <w:t xml:space="preserve">respective *.SDBX file which was created by the </w:t>
+      </w:r>
+      <w:r>
+        <w:rPr>
+          <w:rFonts w:ascii="Arial" w:hAnsi="Arial" w:cs="Arial"/>
+          <w:bCs/>
+          <w:i/>
+          <w:iCs/>
+          <w:sz w:val="20"/>
+          <w:szCs w:val="20"/>
+        </w:rPr>
+        <w:t>Create Sky Database</w:t>
+      </w:r>
+      <w:r>
+        <w:rPr>
+          <w:rFonts w:ascii="Arial" w:hAnsi="Arial" w:cs="Arial"/>
+          <w:bCs/>
+          <w:sz w:val="20"/>
+          <w:szCs w:val="20"/>
+        </w:rPr>
+        <w:t xml:space="preserve"> compilation.</w:t>
+      </w:r>
+    </w:p>
+    <w:p>
+      <w:pPr>
         <w:rPr>
           <w:rFonts w:ascii="Arial" w:hAnsi="Arial" w:cs="Arial"/>
           <w:b/>
@@ -2126,8 +2220,7 @@
           <w:szCs w:val="24"/>
           <w:u w:val="single"/>
         </w:rPr>
-        <w:t>Operation</w:t>
-      </w:r>
+      </w:pPr>
       <w:r>
         <w:rPr>
           <w:rFonts w:ascii="Arial" w:hAnsi="Arial" w:cs="Arial"/>
@@ -2136,7 +2229,7 @@
           <w:szCs w:val="24"/>
           <w:u w:val="single"/>
         </w:rPr>
-        <w:t xml:space="preserve"> (for source code </w:t>
+        <w:t xml:space="preserve">Internal </w:t>
       </w:r>
       <w:r>
         <w:rPr>
@@ -2146,7 +2239,7 @@
           <w:szCs w:val="24"/>
           <w:u w:val="single"/>
         </w:rPr>
-        <w:t>consumers</w:t>
+        <w:t>Operation</w:t>
       </w:r>
       <w:r>
         <w:rPr>
@@ -2156,6 +2249,26 @@
           <w:szCs w:val="24"/>
           <w:u w:val="single"/>
         </w:rPr>
+        <w:t xml:space="preserve"> (for source code </w:t>
+      </w:r>
+      <w:r>
+        <w:rPr>
+          <w:rFonts w:ascii="Arial" w:hAnsi="Arial" w:cs="Arial"/>
+          <w:b/>
+          <w:sz w:val="24"/>
+          <w:szCs w:val="24"/>
+          <w:u w:val="single"/>
+        </w:rPr>
+        <w:t>consumers</w:t>
+      </w:r>
+      <w:r>
+        <w:rPr>
+          <w:rFonts w:ascii="Arial" w:hAnsi="Arial" w:cs="Arial"/>
+          <w:b/>
+          <w:sz w:val="24"/>
+          <w:szCs w:val="24"/>
+          <w:u w:val="single"/>
+        </w:rPr>
         <w:t>)</w:t>
       </w:r>
     </w:p>
@@ -2170,15 +2283,14 @@
       <w:r>
         <w:rPr>
           <w:rFonts w:ascii="Arial" w:hAnsi="Arial" w:cs="Arial"/>
-          <w:noProof/>
           <w:sz w:val="20"/>
           <w:szCs w:val="20"/>
         </w:rPr>
         <w:drawing>
-          <wp:inline distT="0" distB="0" distL="0" distR="0" wp14:anchorId="637DD201" wp14:editId="29A67C97">
-            <wp:extent cx="6858000" cy="3545840"/>
+          <wp:inline distT="0" distB="0" distL="0" distR="0" wp14:anchorId="26288D03" wp14:editId="3729F7AA">
+            <wp:extent cx="6858000" cy="3527425"/>
             <wp:effectExtent l="0" t="0" r="0" b="0"/>
-            <wp:docPr id="1" name="Picture 1"/>
+            <wp:docPr id="1" name="Picture 1" descr="A picture containing waterfall chart&#10;&#10;Description automatically generated"/>
             <wp:cNvGraphicFramePr>
               <a:graphicFrameLocks xmlns:a="http://schemas.openxmlformats.org/drawingml/2006/main" noChangeAspect="1"/>
             </wp:cNvGraphicFramePr>
@@ -2186,7 +2298,7 @@
               <a:graphicData uri="http://schemas.openxmlformats.org/drawingml/2006/picture">
                 <pic:pic xmlns:pic="http://schemas.openxmlformats.org/drawingml/2006/picture">
                   <pic:nvPicPr>
-                    <pic:cNvPr id="1" name=""/>
+                    <pic:cNvPr id="1" name="Picture 1" descr="A picture containing waterfall chart&#10;&#10;Description automatically generated"/>
                     <pic:cNvPicPr/>
                   </pic:nvPicPr>
                   <pic:blipFill>
@@ -2198,7 +2310,7 @@
                   <pic:spPr>
                     <a:xfrm>
                       <a:off x="0" y="0"/>
-                      <a:ext cx="6858000" cy="3545840"/>
+                      <a:ext cx="6858000" cy="3527425"/>
                     </a:xfrm>
                     <a:prstGeom prst="rect">
                       <a:avLst/>
@@ -2233,6 +2345,7 @@
           <w:sz w:val="20"/>
           <w:szCs w:val="20"/>
         </w:rPr>
+        <w:lastRenderedPageBreak/>
         <w:t xml:space="preserve">The diagram above </w:t>
       </w:r>
       <w:r>
@@ -2555,7 +2668,6 @@
           <w:sz w:val="20"/>
           <w:szCs w:val="20"/>
         </w:rPr>
-        <w:lastRenderedPageBreak/>
         <w:t xml:space="preserve">As of this writing, the installation packages for </w:t>
       </w:r>
       <w:r>
@@ -2896,15 +3008,6 @@
           <w:szCs w:val="20"/>
         </w:rPr>
       </w:pPr>
-      <w:r>
-        <w:rPr>
-          <w:rFonts w:ascii="Arial" w:hAnsi="Arial" w:cs="Arial"/>
-          <w:b/>
-          <w:sz w:val="20"/>
-          <w:szCs w:val="20"/>
-        </w:rPr>
-        <w:br w:type="page"/>
-      </w:r>
     </w:p>
     <w:sectPr>
       <w:headerReference w:type="default" r:id="rId9"/>

</xml_diff>